<commit_message>
SUBMIT GODDAMN FINAL REPORT
</commit_message>
<xml_diff>
--- a/Lab 5/g21_Lab_5_Report.docx
+++ b/Lab 5/g21_Lab_5_Report.docx
@@ -1,6 +1,6 @@
 
 <file path=word/document.xml><?xml version="1.0" encoding="utf-8"?>
-<w:document xmlns:wpc="http://schemas.microsoft.com/office/word/2010/wordprocessingCanvas" xmlns:cx="http://schemas.microsoft.com/office/drawing/2014/chartex" xmlns:cx1="http://schemas.microsoft.com/office/drawing/2015/9/8/chartex" xmlns:cx2="http://schemas.microsoft.com/office/drawing/2015/10/21/chartex" xmlns:cx3="http://schemas.microsoft.com/office/drawing/2016/5/9/chartex" xmlns:cx4="http://schemas.microsoft.com/office/drawing/2016/5/10/chartex" xmlns:cx5="http://schemas.microsoft.com/office/drawing/2016/5/11/chartex" xmlns:cx6="http://schemas.microsoft.com/office/drawing/2016/5/12/chartex" xmlns:cx7="http://schemas.microsoft.com/office/drawing/2016/5/13/chartex" xmlns:cx8="http://schemas.microsoft.com/office/drawing/2016/5/14/chartex" xmlns:mc="http://schemas.openxmlformats.org/markup-compatibility/2006" xmlns:aink="http://schemas.microsoft.com/office/drawing/2016/ink" xmlns:am3d="http://schemas.microsoft.com/office/drawing/2017/model3d" xmlns:o="urn:schemas-microsoft-com:office:office" xmlns:r="http://schemas.openxmlformats.org/officeDocument/2006/relationships" xmlns:m="http://schemas.openxmlformats.org/officeDocument/2006/math" xmlns:v="urn:schemas-microsoft-com:vml" xmlns:wp14="http://schemas.microsoft.com/office/word/2010/wordprocessingDrawing" xmlns:wp="http://schemas.openxmlformats.org/drawingml/2006/wordprocessingDrawing" xmlns:w10="urn:schemas-microsoft-com:office:word" xmlns:w="http://schemas.openxmlformats.org/wordprocessingml/2006/main" xmlns:w14="http://schemas.microsoft.com/office/word/2010/wordml" xmlns:w15="http://schemas.microsoft.com/office/word/2012/wordml" xmlns:w16se="http://schemas.microsoft.com/office/word/2015/wordml/symex" xmlns:wpg="http://schemas.microsoft.com/office/word/2010/wordprocessingGroup" xmlns:wpi="http://schemas.microsoft.com/office/word/2010/wordprocessingInk" xmlns:wne="http://schemas.microsoft.com/office/word/2006/wordml" xmlns:wps="http://schemas.microsoft.com/office/word/2010/wordprocessingShape" mc:Ignorable="w14 w15 w16se wp14">
+<w:document xmlns:wpc="http://schemas.microsoft.com/office/word/2010/wordprocessingCanvas" xmlns:cx="http://schemas.microsoft.com/office/drawing/2014/chartex" xmlns:cx1="http://schemas.microsoft.com/office/drawing/2015/9/8/chartex" xmlns:cx2="http://schemas.microsoft.com/office/drawing/2015/10/21/chartex" xmlns:cx3="http://schemas.microsoft.com/office/drawing/2016/5/9/chartex" xmlns:cx4="http://schemas.microsoft.com/office/drawing/2016/5/10/chartex" xmlns:cx5="http://schemas.microsoft.com/office/drawing/2016/5/11/chartex" xmlns:cx6="http://schemas.microsoft.com/office/drawing/2016/5/12/chartex" xmlns:cx7="http://schemas.microsoft.com/office/drawing/2016/5/13/chartex" xmlns:cx8="http://schemas.microsoft.com/office/drawing/2016/5/14/chartex" xmlns:mc="http://schemas.openxmlformats.org/markup-compatibility/2006" xmlns:aink="http://schemas.microsoft.com/office/drawing/2016/ink" xmlns:am3d="http://schemas.microsoft.com/office/drawing/2017/model3d" xmlns:o="urn:schemas-microsoft-com:office:office" xmlns:r="http://schemas.openxmlformats.org/officeDocument/2006/relationships" xmlns:m="http://schemas.openxmlformats.org/officeDocument/2006/math" xmlns:v="urn:schemas-microsoft-com:vml" xmlns:wp14="http://schemas.microsoft.com/office/word/2010/wordprocessingDrawing" xmlns:wp="http://schemas.openxmlformats.org/drawingml/2006/wordprocessingDrawing" xmlns:w10="urn:schemas-microsoft-com:office:word" xmlns:w="http://schemas.openxmlformats.org/wordprocessingml/2006/main" xmlns:w14="http://schemas.microsoft.com/office/word/2010/wordml" xmlns:w15="http://schemas.microsoft.com/office/word/2012/wordml" xmlns:w16cid="http://schemas.microsoft.com/office/word/2016/wordml/cid" xmlns:w16se="http://schemas.microsoft.com/office/word/2015/wordml/symex" xmlns:wpg="http://schemas.microsoft.com/office/word/2010/wordprocessingGroup" xmlns:wpi="http://schemas.microsoft.com/office/word/2010/wordprocessingInk" xmlns:wne="http://schemas.microsoft.com/office/word/2006/wordml" xmlns:wps="http://schemas.microsoft.com/office/word/2010/wordprocessingShape" mc:Ignorable="w14 w15 w16se w16cid wp14">
   <w:body>
     <w:p>
       <w:pPr>
@@ -1647,8 +1647,6 @@
           <w:szCs w:val="28"/>
         </w:rPr>
       </w:pPr>
-      <w:bookmarkStart w:id="1" w:name="_GoBack"/>
-      <w:bookmarkEnd w:id="1"/>
     </w:p>
     <w:p>
       <w:pPr>
@@ -2673,8 +2671,8 @@
         </w:rPr>
         <w:fldChar w:fldCharType="end"/>
       </w:r>
-      <w:bookmarkStart w:id="2" w:name="_x333l67nn0c5" w:colFirst="0" w:colLast="0"/>
-      <w:bookmarkEnd w:id="2"/>
+      <w:bookmarkStart w:id="1" w:name="_x333l67nn0c5" w:colFirst="0" w:colLast="0"/>
+      <w:bookmarkEnd w:id="1"/>
     </w:p>
     <w:p>
       <w:pPr>
@@ -2739,7 +2737,7 @@
           <w:szCs w:val="28"/>
         </w:rPr>
       </w:pPr>
-      <w:bookmarkStart w:id="3" w:name="_Toc500358843"/>
+      <w:bookmarkStart w:id="2" w:name="_Toc500358843"/>
       <w:r>
         <w:rPr>
           <w:sz w:val="28"/>
@@ -2748,7 +2746,7 @@
         <w:lastRenderedPageBreak/>
         <w:t>Introduction</w:t>
       </w:r>
-      <w:bookmarkEnd w:id="3"/>
+      <w:bookmarkEnd w:id="2"/>
     </w:p>
     <w:p>
       <w:pPr>
@@ -2888,7 +2886,7 @@
         </w:rPr>
         <w:br/>
       </w:r>
-      <w:bookmarkStart w:id="4" w:name="_Ref500345862"/>
+      <w:bookmarkStart w:id="3" w:name="_Ref500345862"/>
     </w:p>
     <w:p>
       <w:pPr>
@@ -2912,7 +2910,6 @@
           <w:szCs w:val="32"/>
         </w:rPr>
       </w:pPr>
-      <w:proofErr w:type="spellStart"/>
       <w:r>
         <w:rPr>
           <w:sz w:val="32"/>
@@ -2921,8 +2918,7 @@
         <w:lastRenderedPageBreak/>
         <w:t>Deal_FSM</w:t>
       </w:r>
-      <w:bookmarkEnd w:id="4"/>
-      <w:proofErr w:type="spellEnd"/>
+      <w:bookmarkEnd w:id="3"/>
     </w:p>
     <w:p>
       <w:pPr>
@@ -2933,7 +2929,7 @@
           <w:szCs w:val="24"/>
         </w:rPr>
       </w:pPr>
-      <w:bookmarkStart w:id="5" w:name="_Toc500358844"/>
+      <w:bookmarkStart w:id="4" w:name="_Toc500358844"/>
       <w:r>
         <w:rPr>
           <w:b/>
@@ -2942,7 +2938,7 @@
         </w:rPr>
         <w:t>Circuit Function</w:t>
       </w:r>
-      <w:bookmarkEnd w:id="5"/>
+      <w:bookmarkEnd w:id="4"/>
       <w:r>
         <w:rPr>
           <w:b/>
@@ -2964,19 +2960,11 @@
         </w:rPr>
         <w:t xml:space="preserve">The </w:t>
       </w:r>
-      <w:proofErr w:type="spellStart"/>
-      <w:r>
-        <w:rPr>
-          <w:szCs w:val="24"/>
-        </w:rPr>
-        <w:t>Deal_FSM</w:t>
-      </w:r>
-      <w:proofErr w:type="spellEnd"/>
-      <w:r>
-        <w:rPr>
-          <w:szCs w:val="24"/>
-        </w:rPr>
-        <w:t xml:space="preserve"> circuit is a finite state machine with </w:t>
+      <w:r>
+        <w:rPr>
+          <w:szCs w:val="24"/>
+        </w:rPr>
+        <w:t xml:space="preserve">Deal_FSM circuit is a finite state machine with </w:t>
       </w:r>
       <w:r>
         <w:rPr>
@@ -3022,30 +3010,35 @@
         <w:keepNext/>
         <w:jc w:val="center"/>
       </w:pPr>
-      <w:bookmarkStart w:id="6" w:name="_Toc500358834"/>
+      <w:bookmarkStart w:id="5" w:name="_Toc500358834"/>
       <w:r>
         <w:t xml:space="preserve">Table </w:t>
       </w:r>
-      <w:fldSimple w:instr=" SEQ Table \* ARABIC ">
-        <w:r>
-          <w:rPr>
-            <w:noProof/>
-          </w:rPr>
-          <w:t>1</w:t>
-        </w:r>
-      </w:fldSimple>
-      <w:r>
-        <w:t xml:space="preserve"> </w:t>
-      </w:r>
-      <w:proofErr w:type="spellStart"/>
-      <w:r>
-        <w:t>Deal_FSM</w:t>
-      </w:r>
-      <w:proofErr w:type="spellEnd"/>
-      <w:r>
-        <w:t xml:space="preserve"> inputs and outputs</w:t>
-      </w:r>
-      <w:bookmarkEnd w:id="6"/>
+      <w:r>
+        <w:fldChar w:fldCharType="begin"/>
+      </w:r>
+      <w:r>
+        <w:instrText xml:space="preserve"> SEQ Table \* ARABIC </w:instrText>
+      </w:r>
+      <w:r>
+        <w:fldChar w:fldCharType="separate"/>
+      </w:r>
+      <w:r>
+        <w:rPr>
+          <w:noProof/>
+        </w:rPr>
+        <w:t>1</w:t>
+      </w:r>
+      <w:r>
+        <w:rPr>
+          <w:noProof/>
+        </w:rPr>
+        <w:fldChar w:fldCharType="end"/>
+      </w:r>
+      <w:r>
+        <w:t xml:space="preserve"> Deal_FSM inputs and outputs</w:t>
+      </w:r>
+      <w:bookmarkEnd w:id="5"/>
     </w:p>
     <w:tbl>
       <w:tblPr>
@@ -3246,14 +3239,12 @@
                 <w:szCs w:val="24"/>
               </w:rPr>
             </w:pPr>
-            <w:proofErr w:type="spellStart"/>
             <w:r>
               <w:rPr>
                 <w:szCs w:val="24"/>
               </w:rPr>
               <w:t>Request_Deal</w:t>
             </w:r>
-            <w:proofErr w:type="spellEnd"/>
           </w:p>
         </w:tc>
         <w:tc>
@@ -3833,14 +3824,12 @@
                 <w:szCs w:val="24"/>
               </w:rPr>
             </w:pPr>
-            <w:proofErr w:type="spellStart"/>
             <w:r>
               <w:rPr>
                 <w:szCs w:val="24"/>
               </w:rPr>
               <w:t>Dealer_legal</w:t>
             </w:r>
-            <w:proofErr w:type="spellEnd"/>
           </w:p>
         </w:tc>
         <w:tc>
@@ -3952,14 +3941,12 @@
                 <w:szCs w:val="24"/>
               </w:rPr>
             </w:pPr>
-            <w:proofErr w:type="spellStart"/>
             <w:r>
               <w:rPr>
                 <w:szCs w:val="24"/>
               </w:rPr>
               <w:t>Player_legal</w:t>
             </w:r>
-            <w:proofErr w:type="spellEnd"/>
           </w:p>
         </w:tc>
         <w:tc>
@@ -4071,14 +4058,12 @@
                 <w:szCs w:val="24"/>
               </w:rPr>
             </w:pPr>
-            <w:proofErr w:type="spellStart"/>
             <w:r>
               <w:rPr>
                 <w:szCs w:val="24"/>
               </w:rPr>
               <w:t>Dealer_total</w:t>
             </w:r>
-            <w:proofErr w:type="spellEnd"/>
           </w:p>
         </w:tc>
         <w:tc>
@@ -4190,14 +4175,12 @@
                 <w:szCs w:val="24"/>
               </w:rPr>
             </w:pPr>
-            <w:proofErr w:type="spellStart"/>
             <w:r>
               <w:rPr>
                 <w:szCs w:val="24"/>
               </w:rPr>
               <w:t>Player_total</w:t>
             </w:r>
-            <w:proofErr w:type="spellEnd"/>
           </w:p>
         </w:tc>
         <w:tc>
@@ -4309,14 +4292,12 @@
                 <w:szCs w:val="24"/>
               </w:rPr>
             </w:pPr>
-            <w:proofErr w:type="spellStart"/>
             <w:r>
               <w:rPr>
                 <w:szCs w:val="24"/>
               </w:rPr>
               <w:t>Dealer_high</w:t>
             </w:r>
-            <w:proofErr w:type="spellEnd"/>
           </w:p>
         </w:tc>
         <w:tc>
@@ -4428,14 +4409,12 @@
                 <w:szCs w:val="24"/>
               </w:rPr>
             </w:pPr>
-            <w:proofErr w:type="spellStart"/>
             <w:r>
               <w:rPr>
                 <w:szCs w:val="24"/>
               </w:rPr>
               <w:t>Player_high</w:t>
             </w:r>
-            <w:proofErr w:type="spellEnd"/>
           </w:p>
         </w:tc>
         <w:tc>
@@ -4547,14 +4526,12 @@
                 <w:szCs w:val="24"/>
               </w:rPr>
             </w:pPr>
-            <w:proofErr w:type="spellStart"/>
             <w:r>
               <w:rPr>
                 <w:szCs w:val="24"/>
               </w:rPr>
               <w:t>Game_over</w:t>
             </w:r>
-            <w:proofErr w:type="spellEnd"/>
           </w:p>
         </w:tc>
         <w:tc>
@@ -4667,14 +4644,12 @@
                 <w:szCs w:val="24"/>
               </w:rPr>
             </w:pPr>
-            <w:proofErr w:type="spellStart"/>
             <w:r>
               <w:rPr>
                 <w:szCs w:val="24"/>
               </w:rPr>
               <w:t>score_dealer</w:t>
             </w:r>
-            <w:proofErr w:type="spellEnd"/>
           </w:p>
         </w:tc>
         <w:tc>
@@ -4786,14 +4761,12 @@
                 <w:szCs w:val="24"/>
               </w:rPr>
             </w:pPr>
-            <w:proofErr w:type="spellStart"/>
             <w:r>
               <w:rPr>
                 <w:szCs w:val="24"/>
               </w:rPr>
               <w:t>score_player</w:t>
             </w:r>
-            <w:proofErr w:type="spellEnd"/>
           </w:p>
         </w:tc>
         <w:tc>
@@ -4905,14 +4878,12 @@
                 <w:szCs w:val="24"/>
               </w:rPr>
             </w:pPr>
-            <w:proofErr w:type="spellStart"/>
             <w:r>
               <w:rPr>
                 <w:szCs w:val="24"/>
               </w:rPr>
               <w:t>rand_seed</w:t>
             </w:r>
-            <w:proofErr w:type="spellEnd"/>
           </w:p>
         </w:tc>
         <w:tc>
@@ -5024,14 +4995,12 @@
                 <w:szCs w:val="24"/>
               </w:rPr>
             </w:pPr>
-            <w:proofErr w:type="spellStart"/>
             <w:r>
               <w:rPr>
                 <w:szCs w:val="24"/>
               </w:rPr>
               <w:t>Clear_count</w:t>
             </w:r>
-            <w:proofErr w:type="spellEnd"/>
           </w:p>
         </w:tc>
         <w:tc>
@@ -5143,14 +5112,12 @@
                 <w:szCs w:val="24"/>
               </w:rPr>
             </w:pPr>
-            <w:proofErr w:type="spellStart"/>
             <w:r>
               <w:rPr>
                 <w:szCs w:val="24"/>
               </w:rPr>
               <w:t>Dealer_Enable</w:t>
             </w:r>
-            <w:proofErr w:type="spellEnd"/>
           </w:p>
         </w:tc>
         <w:tc>
@@ -5262,14 +5229,12 @@
                 <w:szCs w:val="24"/>
               </w:rPr>
             </w:pPr>
-            <w:proofErr w:type="spellStart"/>
             <w:r>
               <w:rPr>
                 <w:szCs w:val="24"/>
               </w:rPr>
               <w:t>Player_Enable</w:t>
             </w:r>
-            <w:proofErr w:type="spellEnd"/>
           </w:p>
         </w:tc>
         <w:tc>
@@ -5381,14 +5346,12 @@
                 <w:szCs w:val="24"/>
               </w:rPr>
             </w:pPr>
-            <w:proofErr w:type="spellStart"/>
             <w:r>
               <w:rPr>
                 <w:szCs w:val="24"/>
               </w:rPr>
               <w:t>player_turn</w:t>
             </w:r>
-            <w:proofErr w:type="spellEnd"/>
           </w:p>
         </w:tc>
         <w:tc>
@@ -5500,14 +5463,12 @@
                 <w:szCs w:val="24"/>
               </w:rPr>
             </w:pPr>
-            <w:proofErr w:type="spellStart"/>
             <w:r>
               <w:rPr>
                 <w:szCs w:val="24"/>
               </w:rPr>
               <w:t>Compare_enable</w:t>
             </w:r>
-            <w:proofErr w:type="spellEnd"/>
           </w:p>
         </w:tc>
         <w:tc>
@@ -5619,14 +5580,12 @@
                 <w:szCs w:val="24"/>
               </w:rPr>
             </w:pPr>
-            <w:proofErr w:type="spellStart"/>
             <w:r>
               <w:rPr>
                 <w:szCs w:val="24"/>
               </w:rPr>
               <w:t>Count_dealer</w:t>
             </w:r>
-            <w:proofErr w:type="spellEnd"/>
           </w:p>
         </w:tc>
         <w:tc>
@@ -5738,14 +5697,12 @@
                 <w:szCs w:val="24"/>
               </w:rPr>
             </w:pPr>
-            <w:proofErr w:type="spellStart"/>
             <w:r>
               <w:rPr>
                 <w:szCs w:val="24"/>
               </w:rPr>
               <w:t>Count_player</w:t>
             </w:r>
-            <w:proofErr w:type="spellEnd"/>
           </w:p>
         </w:tc>
         <w:tc>
@@ -5857,14 +5814,12 @@
                 <w:szCs w:val="24"/>
               </w:rPr>
             </w:pPr>
-            <w:proofErr w:type="spellStart"/>
             <w:r>
               <w:rPr>
                 <w:szCs w:val="24"/>
               </w:rPr>
               <w:t>Count_gd</w:t>
             </w:r>
-            <w:proofErr w:type="spellEnd"/>
           </w:p>
         </w:tc>
         <w:tc>
@@ -5976,14 +5931,12 @@
                 <w:szCs w:val="24"/>
               </w:rPr>
             </w:pPr>
-            <w:proofErr w:type="spellStart"/>
             <w:r>
               <w:rPr>
                 <w:szCs w:val="24"/>
               </w:rPr>
               <w:t>Count_gp</w:t>
             </w:r>
-            <w:proofErr w:type="spellEnd"/>
           </w:p>
         </w:tc>
         <w:tc>
@@ -6069,21 +6022,12 @@
         </w:rPr>
         <w:t xml:space="preserve"> path circuit. Please see the design file </w:t>
       </w:r>
-      <w:proofErr w:type="spellStart"/>
       <w:r>
         <w:rPr>
           <w:i/>
           <w:szCs w:val="24"/>
         </w:rPr>
-        <w:t>Deal_FSM.vhd</w:t>
-      </w:r>
-      <w:proofErr w:type="spellEnd"/>
-      <w:r>
-        <w:rPr>
-          <w:i/>
-          <w:szCs w:val="24"/>
-        </w:rPr>
-        <w:t xml:space="preserve"> </w:t>
+        <w:t xml:space="preserve">Deal_FSM.vhd </w:t>
       </w:r>
       <w:r>
         <w:rPr>
@@ -6108,7 +6052,7 @@
           <w:szCs w:val="24"/>
         </w:rPr>
       </w:pPr>
-      <w:bookmarkStart w:id="7" w:name="_Toc500358845"/>
+      <w:bookmarkStart w:id="6" w:name="_Toc500358845"/>
       <w:r>
         <w:rPr>
           <w:b/>
@@ -6117,7 +6061,7 @@
         </w:rPr>
         <w:t>Circuit Design</w:t>
       </w:r>
-      <w:bookmarkEnd w:id="7"/>
+      <w:bookmarkEnd w:id="6"/>
     </w:p>
     <w:p>
       <w:pPr>
@@ -6143,7 +6087,6 @@
         </w:rPr>
         <w:t xml:space="preserve"> design file </w:t>
       </w:r>
-      <w:proofErr w:type="spellStart"/>
       <w:r>
         <w:rPr>
           <w:i/>
@@ -6151,7 +6094,6 @@
         </w:rPr>
         <w:t>Deal_FSM.vhd</w:t>
       </w:r>
-      <w:proofErr w:type="spellEnd"/>
       <w:r>
         <w:rPr>
           <w:szCs w:val="24"/>
@@ -6207,11 +6149,11 @@
       <w:pPr>
         <w:pStyle w:val="Heading3"/>
       </w:pPr>
-      <w:bookmarkStart w:id="8" w:name="_Toc500358846"/>
+      <w:bookmarkStart w:id="7" w:name="_Toc500358846"/>
       <w:r>
         <w:t>Start</w:t>
       </w:r>
-      <w:bookmarkEnd w:id="8"/>
+      <w:bookmarkEnd w:id="7"/>
       <w:r>
         <w:t xml:space="preserve"> </w:t>
       </w:r>
@@ -6253,27 +6195,35 @@
         <w:keepNext/>
         <w:jc w:val="center"/>
       </w:pPr>
-      <w:bookmarkStart w:id="9" w:name="_Toc500358835"/>
+      <w:bookmarkStart w:id="8" w:name="_Toc500358835"/>
       <w:r>
         <w:t xml:space="preserve">Table </w:t>
       </w:r>
-      <w:fldSimple w:instr=" SEQ Table \* ARABIC ">
-        <w:r>
-          <w:rPr>
-            <w:noProof/>
-          </w:rPr>
-          <w:t>2</w:t>
-        </w:r>
-      </w:fldSimple>
-      <w:r>
-        <w:t xml:space="preserve"> Start operation states and signal </w:t>
-      </w:r>
-      <w:proofErr w:type="spellStart"/>
-      <w:r>
-        <w:t>assigments</w:t>
-      </w:r>
-      <w:bookmarkEnd w:id="9"/>
-      <w:proofErr w:type="spellEnd"/>
+      <w:r>
+        <w:fldChar w:fldCharType="begin"/>
+      </w:r>
+      <w:r>
+        <w:instrText xml:space="preserve"> SEQ Table \* ARABIC </w:instrText>
+      </w:r>
+      <w:r>
+        <w:fldChar w:fldCharType="separate"/>
+      </w:r>
+      <w:r>
+        <w:rPr>
+          <w:noProof/>
+        </w:rPr>
+        <w:t>2</w:t>
+      </w:r>
+      <w:r>
+        <w:rPr>
+          <w:noProof/>
+        </w:rPr>
+        <w:fldChar w:fldCharType="end"/>
+      </w:r>
+      <w:r>
+        <w:t xml:space="preserve"> Start operation states and signal assigments</w:t>
+      </w:r>
+      <w:bookmarkEnd w:id="8"/>
     </w:p>
     <w:tbl>
       <w:tblPr>
@@ -6301,11 +6251,13 @@
                 <w:between w:val="none" w:sz="0" w:space="0" w:color="auto"/>
               </w:pBdr>
               <w:rPr>
-                <w:szCs w:val="24"/>
-              </w:rPr>
-            </w:pPr>
-            <w:r>
-              <w:rPr>
+                <w:b/>
+                <w:szCs w:val="24"/>
+              </w:rPr>
+            </w:pPr>
+            <w:r>
+              <w:rPr>
+                <w:b/>
                 <w:szCs w:val="24"/>
               </w:rPr>
               <w:t>State</w:t>
@@ -6326,11 +6278,13 @@
                 <w:between w:val="none" w:sz="0" w:space="0" w:color="auto"/>
               </w:pBdr>
               <w:rPr>
-                <w:szCs w:val="24"/>
-              </w:rPr>
-            </w:pPr>
-            <w:r>
-              <w:rPr>
+                <w:b/>
+                <w:szCs w:val="24"/>
+              </w:rPr>
+            </w:pPr>
+            <w:r>
+              <w:rPr>
+                <w:b/>
                 <w:szCs w:val="24"/>
               </w:rPr>
               <w:t>Function</w:t>
@@ -6351,11 +6305,13 @@
                 <w:between w:val="none" w:sz="0" w:space="0" w:color="auto"/>
               </w:pBdr>
               <w:rPr>
-                <w:szCs w:val="24"/>
-              </w:rPr>
-            </w:pPr>
-            <w:r>
-              <w:rPr>
+                <w:b/>
+                <w:szCs w:val="24"/>
+              </w:rPr>
+            </w:pPr>
+            <w:r>
+              <w:rPr>
+                <w:b/>
                 <w:szCs w:val="24"/>
               </w:rPr>
               <w:t>Signal Assignments</w:t>
@@ -6381,7 +6337,6 @@
                 <w:rStyle w:val="Code"/>
               </w:rPr>
             </w:pPr>
-            <w:proofErr w:type="spellStart"/>
             <w:r>
               <w:rPr>
                 <w:rStyle w:val="Code"/>
@@ -6394,7 +6349,6 @@
               </w:rPr>
               <w:t>and_seed</w:t>
             </w:r>
-            <w:proofErr w:type="spellEnd"/>
           </w:p>
         </w:tc>
         <w:tc>
@@ -6439,19 +6393,11 @@
                 <w:rStyle w:val="Code"/>
               </w:rPr>
             </w:pPr>
-            <w:proofErr w:type="spellStart"/>
-            <w:r>
-              <w:rPr>
-                <w:rStyle w:val="Code"/>
-              </w:rPr>
-              <w:t>Rand_seed</w:t>
-            </w:r>
-            <w:proofErr w:type="spellEnd"/>
-            <w:r>
-              <w:rPr>
-                <w:rStyle w:val="Code"/>
-              </w:rPr>
-              <w:t xml:space="preserve"> &lt;= ‘1’;</w:t>
+            <w:r>
+              <w:rPr>
+                <w:rStyle w:val="Code"/>
+              </w:rPr>
+              <w:t>Rand_seed &lt;= ‘1’;</w:t>
             </w:r>
           </w:p>
         </w:tc>
@@ -6541,7 +6487,6 @@
                 <w:rStyle w:val="Code"/>
               </w:rPr>
             </w:pPr>
-            <w:proofErr w:type="spellStart"/>
             <w:r>
               <w:rPr>
                 <w:rStyle w:val="Code"/>
@@ -6552,44 +6497,28 @@
               <w:rPr>
                 <w:rStyle w:val="Code"/>
               </w:rPr>
-              <w:t>ealer_Enable</w:t>
-            </w:r>
-            <w:proofErr w:type="spellEnd"/>
-            <w:r>
-              <w:rPr>
-                <w:rStyle w:val="Code"/>
-              </w:rPr>
-              <w:t xml:space="preserve"> &lt;= '0';</w:t>
-            </w:r>
-          </w:p>
-          <w:p>
-            <w:pPr>
-              <w:rPr>
-                <w:rStyle w:val="Code"/>
-              </w:rPr>
-            </w:pPr>
-            <w:proofErr w:type="spellStart"/>
-            <w:r>
-              <w:rPr>
-                <w:rStyle w:val="Code"/>
-              </w:rPr>
-              <w:t>Player_Enable</w:t>
-            </w:r>
-            <w:proofErr w:type="spellEnd"/>
-            <w:r>
-              <w:rPr>
-                <w:rStyle w:val="Code"/>
-              </w:rPr>
-              <w:t xml:space="preserve"> &lt;= '0';</w:t>
-            </w:r>
-          </w:p>
-          <w:p>
-            <w:pPr>
-              <w:rPr>
-                <w:rStyle w:val="Code"/>
-              </w:rPr>
-            </w:pPr>
-            <w:proofErr w:type="spellStart"/>
+              <w:t>ealer_Enable &lt;= '0';</w:t>
+            </w:r>
+          </w:p>
+          <w:p>
+            <w:pPr>
+              <w:rPr>
+                <w:rStyle w:val="Code"/>
+              </w:rPr>
+            </w:pPr>
+            <w:r>
+              <w:rPr>
+                <w:rStyle w:val="Code"/>
+              </w:rPr>
+              <w:t>Player_Enable &lt;= '0';</w:t>
+            </w:r>
+          </w:p>
+          <w:p>
+            <w:pPr>
+              <w:rPr>
+                <w:rStyle w:val="Code"/>
+              </w:rPr>
+            </w:pPr>
             <w:r>
               <w:rPr>
                 <w:rStyle w:val="Code"/>
@@ -6600,44 +6529,28 @@
               <w:rPr>
                 <w:rStyle w:val="Code"/>
               </w:rPr>
-              <w:t>ount_dealer</w:t>
-            </w:r>
-            <w:proofErr w:type="spellEnd"/>
-            <w:r>
-              <w:rPr>
-                <w:rStyle w:val="Code"/>
-              </w:rPr>
-              <w:t xml:space="preserve"> &lt;= '0';</w:t>
-            </w:r>
-          </w:p>
-          <w:p>
-            <w:pPr>
-              <w:rPr>
-                <w:rStyle w:val="Code"/>
-              </w:rPr>
-            </w:pPr>
-            <w:proofErr w:type="spellStart"/>
-            <w:r>
-              <w:rPr>
-                <w:rStyle w:val="Code"/>
-              </w:rPr>
-              <w:t>count_player</w:t>
-            </w:r>
-            <w:proofErr w:type="spellEnd"/>
-            <w:r>
-              <w:rPr>
-                <w:rStyle w:val="Code"/>
-              </w:rPr>
-              <w:t xml:space="preserve"> &lt;= '0'; </w:t>
-            </w:r>
-          </w:p>
-          <w:p>
-            <w:pPr>
-              <w:rPr>
-                <w:rStyle w:val="Code"/>
-              </w:rPr>
-            </w:pPr>
-            <w:proofErr w:type="spellStart"/>
+              <w:t>ount_dealer &lt;= '0';</w:t>
+            </w:r>
+          </w:p>
+          <w:p>
+            <w:pPr>
+              <w:rPr>
+                <w:rStyle w:val="Code"/>
+              </w:rPr>
+            </w:pPr>
+            <w:r>
+              <w:rPr>
+                <w:rStyle w:val="Code"/>
+              </w:rPr>
+              <w:t xml:space="preserve">count_player &lt;= '0'; </w:t>
+            </w:r>
+          </w:p>
+          <w:p>
+            <w:pPr>
+              <w:rPr>
+                <w:rStyle w:val="Code"/>
+              </w:rPr>
+            </w:pPr>
             <w:r>
               <w:rPr>
                 <w:rStyle w:val="Code"/>
@@ -6648,14 +6561,7 @@
               <w:rPr>
                 <w:rStyle w:val="Code"/>
               </w:rPr>
-              <w:t>ompare_enable</w:t>
-            </w:r>
-            <w:proofErr w:type="spellEnd"/>
-            <w:r>
-              <w:rPr>
-                <w:rStyle w:val="Code"/>
-              </w:rPr>
-              <w:t xml:space="preserve"> &lt;= '0';</w:t>
+              <w:t>ompare_enable &lt;= '0';</w:t>
             </w:r>
             <w:r>
               <w:rPr>
@@ -6663,19 +6569,11 @@
               </w:rPr>
               <w:t xml:space="preserve"> </w:t>
             </w:r>
-            <w:proofErr w:type="spellStart"/>
-            <w:r>
-              <w:rPr>
-                <w:rStyle w:val="Code"/>
-              </w:rPr>
-              <w:t>player_turn</w:t>
-            </w:r>
-            <w:proofErr w:type="spellEnd"/>
-            <w:r>
-              <w:rPr>
-                <w:rStyle w:val="Code"/>
-              </w:rPr>
-              <w:t xml:space="preserve"> &lt;= '0';</w:t>
+            <w:r>
+              <w:rPr>
+                <w:rStyle w:val="Code"/>
+              </w:rPr>
+              <w:t>player_turn &lt;= '0';</w:t>
             </w:r>
             <w:r>
               <w:rPr>
@@ -6683,61 +6581,37 @@
               </w:rPr>
               <w:t xml:space="preserve"> </w:t>
             </w:r>
-            <w:proofErr w:type="spellStart"/>
-            <w:r>
-              <w:rPr>
-                <w:rStyle w:val="Code"/>
-              </w:rPr>
-              <w:t>count_gp</w:t>
-            </w:r>
-            <w:proofErr w:type="spellEnd"/>
-            <w:r>
-              <w:rPr>
-                <w:rStyle w:val="Code"/>
-              </w:rPr>
-              <w:t xml:space="preserve"> &lt;= '0';</w:t>
-            </w:r>
-          </w:p>
-          <w:p>
-            <w:pPr>
-              <w:rPr>
-                <w:rStyle w:val="Code"/>
-              </w:rPr>
-            </w:pPr>
-            <w:proofErr w:type="spellStart"/>
-            <w:r>
-              <w:rPr>
-                <w:rStyle w:val="Code"/>
-              </w:rPr>
-              <w:t>count_gd</w:t>
-            </w:r>
-            <w:proofErr w:type="spellEnd"/>
-            <w:r>
-              <w:rPr>
-                <w:rStyle w:val="Code"/>
-              </w:rPr>
-              <w:t xml:space="preserve"> &lt;= '0';</w:t>
-            </w:r>
-          </w:p>
-          <w:p>
-            <w:pPr>
-              <w:rPr>
-                <w:rStyle w:val="Code"/>
-              </w:rPr>
-            </w:pPr>
-            <w:proofErr w:type="spellStart"/>
-            <w:r>
-              <w:rPr>
-                <w:rStyle w:val="Code"/>
-              </w:rPr>
-              <w:t>rand_seed</w:t>
-            </w:r>
-            <w:proofErr w:type="spellEnd"/>
-            <w:r>
-              <w:rPr>
-                <w:rStyle w:val="Code"/>
-              </w:rPr>
-              <w:t xml:space="preserve"> &lt;= '0';</w:t>
+            <w:r>
+              <w:rPr>
+                <w:rStyle w:val="Code"/>
+              </w:rPr>
+              <w:t>count_gp &lt;= '0';</w:t>
+            </w:r>
+          </w:p>
+          <w:p>
+            <w:pPr>
+              <w:rPr>
+                <w:rStyle w:val="Code"/>
+              </w:rPr>
+            </w:pPr>
+            <w:r>
+              <w:rPr>
+                <w:rStyle w:val="Code"/>
+              </w:rPr>
+              <w:t>count_gd &lt;= '0';</w:t>
+            </w:r>
+          </w:p>
+          <w:p>
+            <w:pPr>
+              <w:rPr>
+                <w:rStyle w:val="Code"/>
+              </w:rPr>
+            </w:pPr>
+            <w:r>
+              <w:rPr>
+                <w:rStyle w:val="Code"/>
+              </w:rPr>
+              <w:t>rand_seed &lt;= '0';</w:t>
             </w:r>
           </w:p>
         </w:tc>
@@ -6816,55 +6690,11 @@
                 <w:rStyle w:val="Code"/>
               </w:rPr>
             </w:pPr>
-            <w:proofErr w:type="gramStart"/>
-            <w:r>
-              <w:rPr>
-                <w:rStyle w:val="Code"/>
-              </w:rPr>
-              <w:t>if(</w:t>
-            </w:r>
-            <w:proofErr w:type="spellStart"/>
-            <w:proofErr w:type="gramEnd"/>
-            <w:r>
-              <w:rPr>
-                <w:rStyle w:val="Code"/>
-              </w:rPr>
-              <w:t>game_over</w:t>
-            </w:r>
-            <w:proofErr w:type="spellEnd"/>
-            <w:r>
-              <w:rPr>
-                <w:rStyle w:val="Code"/>
-              </w:rPr>
-              <w:t xml:space="preserve"> = ‘1’ and </w:t>
-            </w:r>
-            <w:proofErr w:type="spellStart"/>
-            <w:r>
-              <w:rPr>
-                <w:rStyle w:val="Code"/>
-              </w:rPr>
-              <w:t>player_score</w:t>
-            </w:r>
-            <w:proofErr w:type="spellEnd"/>
-            <w:r>
-              <w:rPr>
-                <w:rStyle w:val="Code"/>
-              </w:rPr>
-              <w:t xml:space="preserve"> = ‘11’) then </w:t>
-            </w:r>
-            <w:proofErr w:type="spellStart"/>
-            <w:r>
-              <w:rPr>
-                <w:rStyle w:val="Code"/>
-              </w:rPr>
-              <w:t>count_gp</w:t>
-            </w:r>
-            <w:proofErr w:type="spellEnd"/>
-            <w:r>
-              <w:rPr>
-                <w:rStyle w:val="Code"/>
-              </w:rPr>
-              <w:t xml:space="preserve"> &lt;= ‘1’;</w:t>
+            <w:r>
+              <w:rPr>
+                <w:rStyle w:val="Code"/>
+              </w:rPr>
+              <w:t>if(game_over = ‘1’ and player_score = ‘11’) then count_gp &lt;= ‘1’;</w:t>
             </w:r>
           </w:p>
           <w:p>
@@ -6880,55 +6710,11 @@
                 <w:rStyle w:val="Code"/>
               </w:rPr>
             </w:pPr>
-            <w:proofErr w:type="gramStart"/>
-            <w:r>
-              <w:rPr>
-                <w:rStyle w:val="Code"/>
-              </w:rPr>
-              <w:t>if(</w:t>
-            </w:r>
-            <w:proofErr w:type="spellStart"/>
-            <w:proofErr w:type="gramEnd"/>
-            <w:r>
-              <w:rPr>
-                <w:rStyle w:val="Code"/>
-              </w:rPr>
-              <w:t>game_over</w:t>
-            </w:r>
-            <w:proofErr w:type="spellEnd"/>
-            <w:r>
-              <w:rPr>
-                <w:rStyle w:val="Code"/>
-              </w:rPr>
-              <w:t xml:space="preserve"> = ‘1’ and </w:t>
-            </w:r>
-            <w:proofErr w:type="spellStart"/>
-            <w:r>
-              <w:rPr>
-                <w:rStyle w:val="Code"/>
-              </w:rPr>
-              <w:t>dealer_score</w:t>
-            </w:r>
-            <w:proofErr w:type="spellEnd"/>
-            <w:r>
-              <w:rPr>
-                <w:rStyle w:val="Code"/>
-              </w:rPr>
-              <w:t xml:space="preserve"> = ‘11’) then </w:t>
-            </w:r>
-            <w:proofErr w:type="spellStart"/>
-            <w:r>
-              <w:rPr>
-                <w:rStyle w:val="Code"/>
-              </w:rPr>
-              <w:t>count_gd</w:t>
-            </w:r>
-            <w:proofErr w:type="spellEnd"/>
-            <w:r>
-              <w:rPr>
-                <w:rStyle w:val="Code"/>
-              </w:rPr>
-              <w:t xml:space="preserve"> &lt;= ‘1’;</w:t>
+            <w:r>
+              <w:rPr>
+                <w:rStyle w:val="Code"/>
+              </w:rPr>
+              <w:t>if(game_over = ‘1’ and dealer_score = ‘11’) then count_gd &lt;= ‘1’;</w:t>
             </w:r>
           </w:p>
         </w:tc>
@@ -6945,7 +6731,7 @@
       <w:pPr>
         <w:pStyle w:val="Heading3"/>
       </w:pPr>
-      <w:bookmarkStart w:id="10" w:name="_Toc500358847"/>
+      <w:bookmarkStart w:id="9" w:name="_Toc500358847"/>
       <w:r>
         <w:t xml:space="preserve">Initial </w:t>
       </w:r>
@@ -6964,7 +6750,7 @@
       <w:r>
         <w:t>l</w:t>
       </w:r>
-      <w:bookmarkEnd w:id="10"/>
+      <w:bookmarkEnd w:id="9"/>
     </w:p>
     <w:p>
       <w:pPr>
@@ -7004,18 +6790,31 @@
         <w:keepNext/>
         <w:jc w:val="center"/>
       </w:pPr>
-      <w:bookmarkStart w:id="11" w:name="_Toc500358836"/>
+      <w:bookmarkStart w:id="10" w:name="_Toc500358836"/>
       <w:r>
         <w:t xml:space="preserve">Table </w:t>
       </w:r>
-      <w:fldSimple w:instr=" SEQ Table \* ARABIC ">
-        <w:r>
-          <w:rPr>
-            <w:noProof/>
-          </w:rPr>
-          <w:t>3</w:t>
-        </w:r>
-      </w:fldSimple>
+      <w:r>
+        <w:fldChar w:fldCharType="begin"/>
+      </w:r>
+      <w:r>
+        <w:instrText xml:space="preserve"> SEQ Table \* ARABIC </w:instrText>
+      </w:r>
+      <w:r>
+        <w:fldChar w:fldCharType="separate"/>
+      </w:r>
+      <w:r>
+        <w:rPr>
+          <w:noProof/>
+        </w:rPr>
+        <w:t>3</w:t>
+      </w:r>
+      <w:r>
+        <w:rPr>
+          <w:noProof/>
+        </w:rPr>
+        <w:fldChar w:fldCharType="end"/>
+      </w:r>
       <w:r>
         <w:t xml:space="preserve"> </w:t>
       </w:r>
@@ -7023,14 +6822,9 @@
         <w:t>Initial card deal</w:t>
       </w:r>
       <w:r>
-        <w:t xml:space="preserve"> operation states and signal </w:t>
-      </w:r>
-      <w:proofErr w:type="spellStart"/>
-      <w:r>
-        <w:t>assigments</w:t>
-      </w:r>
-      <w:bookmarkEnd w:id="11"/>
-      <w:proofErr w:type="spellEnd"/>
+        <w:t xml:space="preserve"> operation states and signal assigments</w:t>
+      </w:r>
+      <w:bookmarkEnd w:id="10"/>
     </w:p>
     <w:tbl>
       <w:tblPr>
@@ -7058,11 +6852,13 @@
                 <w:between w:val="none" w:sz="0" w:space="0" w:color="auto"/>
               </w:pBdr>
               <w:rPr>
-                <w:szCs w:val="24"/>
-              </w:rPr>
-            </w:pPr>
-            <w:r>
-              <w:rPr>
+                <w:b/>
+                <w:szCs w:val="24"/>
+              </w:rPr>
+            </w:pPr>
+            <w:r>
+              <w:rPr>
+                <w:b/>
                 <w:szCs w:val="24"/>
               </w:rPr>
               <w:t>State</w:t>
@@ -7083,11 +6879,13 @@
                 <w:between w:val="none" w:sz="0" w:space="0" w:color="auto"/>
               </w:pBdr>
               <w:rPr>
-                <w:szCs w:val="24"/>
-              </w:rPr>
-            </w:pPr>
-            <w:r>
-              <w:rPr>
+                <w:b/>
+                <w:szCs w:val="24"/>
+              </w:rPr>
+            </w:pPr>
+            <w:r>
+              <w:rPr>
+                <w:b/>
                 <w:szCs w:val="24"/>
               </w:rPr>
               <w:t>Function</w:t>
@@ -7108,11 +6906,13 @@
                 <w:between w:val="none" w:sz="0" w:space="0" w:color="auto"/>
               </w:pBdr>
               <w:rPr>
-                <w:szCs w:val="24"/>
-              </w:rPr>
-            </w:pPr>
-            <w:r>
-              <w:rPr>
+                <w:b/>
+                <w:szCs w:val="24"/>
+              </w:rPr>
+            </w:pPr>
+            <w:r>
+              <w:rPr>
+                <w:b/>
                 <w:szCs w:val="24"/>
               </w:rPr>
               <w:t>Signal Assignments</w:t>
@@ -7206,19 +7006,11 @@
                 <w:rStyle w:val="Code"/>
               </w:rPr>
             </w:pPr>
-            <w:proofErr w:type="spellStart"/>
-            <w:r>
-              <w:rPr>
-                <w:rStyle w:val="Code"/>
-              </w:rPr>
-              <w:t>Dealer_enable</w:t>
-            </w:r>
-            <w:proofErr w:type="spellEnd"/>
-            <w:r>
-              <w:rPr>
-                <w:rStyle w:val="Code"/>
-              </w:rPr>
-              <w:t xml:space="preserve"> &lt;= ‘1’;</w:t>
+            <w:r>
+              <w:rPr>
+                <w:rStyle w:val="Code"/>
+              </w:rPr>
+              <w:t>Dealer_enable &lt;= ‘1’;</w:t>
             </w:r>
           </w:p>
           <w:p>
@@ -7234,19 +7026,11 @@
                 <w:rStyle w:val="Code"/>
               </w:rPr>
             </w:pPr>
-            <w:proofErr w:type="spellStart"/>
-            <w:r>
-              <w:rPr>
-                <w:rStyle w:val="Code"/>
-              </w:rPr>
-              <w:t>count_gp</w:t>
-            </w:r>
-            <w:proofErr w:type="spellEnd"/>
-            <w:r>
-              <w:rPr>
-                <w:rStyle w:val="Code"/>
-              </w:rPr>
-              <w:t xml:space="preserve"> &lt;= ‘0’;</w:t>
+            <w:r>
+              <w:rPr>
+                <w:rStyle w:val="Code"/>
+              </w:rPr>
+              <w:t>count_gp &lt;= ‘0’;</w:t>
             </w:r>
           </w:p>
           <w:p>
@@ -7262,19 +7046,11 @@
                 <w:rStyle w:val="Code"/>
               </w:rPr>
             </w:pPr>
-            <w:proofErr w:type="spellStart"/>
-            <w:r>
-              <w:rPr>
-                <w:rStyle w:val="Code"/>
-              </w:rPr>
-              <w:t>count_gd</w:t>
-            </w:r>
-            <w:proofErr w:type="spellEnd"/>
-            <w:r>
-              <w:rPr>
-                <w:rStyle w:val="Code"/>
-              </w:rPr>
-              <w:t xml:space="preserve"> &lt;= ‘0’;</w:t>
+            <w:r>
+              <w:rPr>
+                <w:rStyle w:val="Code"/>
+              </w:rPr>
+              <w:t>count_gd &lt;= ‘0’;</w:t>
             </w:r>
           </w:p>
           <w:p>
@@ -7290,42 +7066,12 @@
                 <w:rStyle w:val="Code"/>
               </w:rPr>
             </w:pPr>
-            <w:proofErr w:type="gramStart"/>
             <w:r>
               <w:rPr>
                 <w:rStyle w:val="Code"/>
               </w:rPr>
               <w:lastRenderedPageBreak/>
-              <w:t>if(</w:t>
-            </w:r>
-            <w:proofErr w:type="spellStart"/>
-            <w:proofErr w:type="gramEnd"/>
-            <w:r>
-              <w:rPr>
-                <w:rStyle w:val="Code"/>
-              </w:rPr>
-              <w:t>game_over</w:t>
-            </w:r>
-            <w:proofErr w:type="spellEnd"/>
-            <w:r>
-              <w:rPr>
-                <w:rStyle w:val="Code"/>
-              </w:rPr>
-              <w:t xml:space="preserve"> = ‘1’) then         </w:t>
-            </w:r>
-            <w:proofErr w:type="spellStart"/>
-            <w:r>
-              <w:rPr>
-                <w:rStyle w:val="Code"/>
-              </w:rPr>
-              <w:t>Clear_count</w:t>
-            </w:r>
-            <w:proofErr w:type="spellEnd"/>
-            <w:r>
-              <w:rPr>
-                <w:rStyle w:val="Code"/>
-              </w:rPr>
-              <w:t xml:space="preserve"> &lt;= ‘1’;</w:t>
+              <w:t>if(game_over = ‘1’) then         Clear_count &lt;= ‘1’;</w:t>
             </w:r>
           </w:p>
         </w:tc>
@@ -7411,19 +7157,11 @@
                 <w:rStyle w:val="Code"/>
               </w:rPr>
             </w:pPr>
-            <w:proofErr w:type="spellStart"/>
-            <w:r>
-              <w:rPr>
-                <w:rStyle w:val="Code"/>
-              </w:rPr>
-              <w:t>Player_enable</w:t>
-            </w:r>
-            <w:proofErr w:type="spellEnd"/>
-            <w:r>
-              <w:rPr>
-                <w:rStyle w:val="Code"/>
-              </w:rPr>
-              <w:t xml:space="preserve"> &lt;= ‘1’;</w:t>
+            <w:r>
+              <w:rPr>
+                <w:rStyle w:val="Code"/>
+              </w:rPr>
+              <w:t>Player_enable &lt;= ‘1’;</w:t>
             </w:r>
           </w:p>
           <w:p>
@@ -7439,19 +7177,11 @@
                 <w:rStyle w:val="Code"/>
               </w:rPr>
             </w:pPr>
-            <w:proofErr w:type="spellStart"/>
-            <w:r>
-              <w:rPr>
-                <w:rStyle w:val="Code"/>
-              </w:rPr>
-              <w:t>Dealer_enable</w:t>
-            </w:r>
-            <w:proofErr w:type="spellEnd"/>
-            <w:r>
-              <w:rPr>
-                <w:rStyle w:val="Code"/>
-              </w:rPr>
-              <w:t xml:space="preserve"> &lt;= ‘0’;</w:t>
+            <w:r>
+              <w:rPr>
+                <w:rStyle w:val="Code"/>
+              </w:rPr>
+              <w:t>Dealer_enable &lt;= ‘0’;</w:t>
             </w:r>
           </w:p>
           <w:p>
@@ -7467,19 +7197,11 @@
                 <w:rStyle w:val="Code"/>
               </w:rPr>
             </w:pPr>
-            <w:proofErr w:type="spellStart"/>
-            <w:r>
-              <w:rPr>
-                <w:rStyle w:val="Code"/>
-              </w:rPr>
-              <w:t>Clear_count</w:t>
-            </w:r>
-            <w:proofErr w:type="spellEnd"/>
-            <w:r>
-              <w:rPr>
-                <w:rStyle w:val="Code"/>
-              </w:rPr>
-              <w:t xml:space="preserve">   &lt;= ‘0’;</w:t>
+            <w:r>
+              <w:rPr>
+                <w:rStyle w:val="Code"/>
+              </w:rPr>
+              <w:t>Clear_count   &lt;= ‘0’;</w:t>
             </w:r>
           </w:p>
         </w:tc>
@@ -7558,19 +7280,11 @@
                 <w:rStyle w:val="Code"/>
               </w:rPr>
             </w:pPr>
-            <w:proofErr w:type="spellStart"/>
-            <w:r>
-              <w:rPr>
-                <w:rStyle w:val="Code"/>
-              </w:rPr>
-              <w:t>Dealer_enable</w:t>
-            </w:r>
-            <w:proofErr w:type="spellEnd"/>
-            <w:r>
-              <w:rPr>
-                <w:rStyle w:val="Code"/>
-              </w:rPr>
-              <w:t xml:space="preserve"> &lt;= ‘1’;</w:t>
+            <w:r>
+              <w:rPr>
+                <w:rStyle w:val="Code"/>
+              </w:rPr>
+              <w:t>Dealer_enable &lt;= ‘1’;</w:t>
             </w:r>
           </w:p>
           <w:p>
@@ -7586,19 +7300,11 @@
                 <w:rStyle w:val="Code"/>
               </w:rPr>
             </w:pPr>
-            <w:proofErr w:type="spellStart"/>
-            <w:r>
-              <w:rPr>
-                <w:rStyle w:val="Code"/>
-              </w:rPr>
-              <w:t>Player_enable</w:t>
-            </w:r>
-            <w:proofErr w:type="spellEnd"/>
-            <w:r>
-              <w:rPr>
-                <w:rStyle w:val="Code"/>
-              </w:rPr>
-              <w:t xml:space="preserve"> &lt;= ‘0’;</w:t>
+            <w:r>
+              <w:rPr>
+                <w:rStyle w:val="Code"/>
+              </w:rPr>
+              <w:t>Player_enable &lt;= ‘0’;</w:t>
             </w:r>
           </w:p>
         </w:tc>
@@ -7677,19 +7383,11 @@
                 <w:rStyle w:val="Code"/>
               </w:rPr>
             </w:pPr>
-            <w:proofErr w:type="spellStart"/>
-            <w:r>
-              <w:rPr>
-                <w:rStyle w:val="Code"/>
-              </w:rPr>
-              <w:t>Player_enable</w:t>
-            </w:r>
-            <w:proofErr w:type="spellEnd"/>
-            <w:r>
-              <w:rPr>
-                <w:rStyle w:val="Code"/>
-              </w:rPr>
-              <w:t xml:space="preserve"> &lt;= ‘1’;</w:t>
+            <w:r>
+              <w:rPr>
+                <w:rStyle w:val="Code"/>
+              </w:rPr>
+              <w:t>Player_enable &lt;= ‘1’;</w:t>
             </w:r>
           </w:p>
           <w:p>
@@ -7705,19 +7403,11 @@
                 <w:rStyle w:val="Code"/>
               </w:rPr>
             </w:pPr>
-            <w:proofErr w:type="spellStart"/>
-            <w:r>
-              <w:rPr>
-                <w:rStyle w:val="Code"/>
-              </w:rPr>
-              <w:t>Dealer_enable</w:t>
-            </w:r>
-            <w:proofErr w:type="spellEnd"/>
-            <w:r>
-              <w:rPr>
-                <w:rStyle w:val="Code"/>
-              </w:rPr>
-              <w:t xml:space="preserve"> &lt;= ‘0’;</w:t>
+            <w:r>
+              <w:rPr>
+                <w:rStyle w:val="Code"/>
+              </w:rPr>
+              <w:t>Dealer_enable &lt;= ‘0’;</w:t>
             </w:r>
           </w:p>
         </w:tc>
@@ -7740,7 +7430,6 @@
                 <w:rStyle w:val="Code"/>
               </w:rPr>
             </w:pPr>
-            <w:proofErr w:type="spellStart"/>
             <w:r>
               <w:rPr>
                 <w:rStyle w:val="Code"/>
@@ -7753,7 +7442,6 @@
               </w:rPr>
               <w:t>ealer_fc</w:t>
             </w:r>
-            <w:proofErr w:type="spellEnd"/>
           </w:p>
         </w:tc>
         <w:tc>
@@ -7798,19 +7486,11 @@
                 <w:rStyle w:val="Code"/>
               </w:rPr>
             </w:pPr>
-            <w:proofErr w:type="spellStart"/>
-            <w:r>
-              <w:rPr>
-                <w:rStyle w:val="Code"/>
-              </w:rPr>
-              <w:t>Player_enable</w:t>
-            </w:r>
-            <w:proofErr w:type="spellEnd"/>
-            <w:r>
-              <w:rPr>
-                <w:rStyle w:val="Code"/>
-              </w:rPr>
-              <w:t xml:space="preserve"> &lt;= ‘0’;</w:t>
+            <w:r>
+              <w:rPr>
+                <w:rStyle w:val="Code"/>
+              </w:rPr>
+              <w:t>Player_enable &lt;= ‘0’;</w:t>
             </w:r>
           </w:p>
           <w:p>
@@ -7826,19 +7506,11 @@
                 <w:rStyle w:val="Code"/>
               </w:rPr>
             </w:pPr>
-            <w:proofErr w:type="spellStart"/>
-            <w:r>
-              <w:rPr>
-                <w:rStyle w:val="Code"/>
-              </w:rPr>
-              <w:t>Dealer_enable</w:t>
-            </w:r>
-            <w:proofErr w:type="spellEnd"/>
-            <w:r>
-              <w:rPr>
-                <w:rStyle w:val="Code"/>
-              </w:rPr>
-              <w:t xml:space="preserve"> &lt;= ‘0’;</w:t>
+            <w:r>
+              <w:rPr>
+                <w:rStyle w:val="Code"/>
+              </w:rPr>
+              <w:t>Dealer_enable &lt;= ‘0’;</w:t>
             </w:r>
           </w:p>
         </w:tc>
@@ -7861,7 +7533,6 @@
                 <w:rStyle w:val="Code"/>
               </w:rPr>
             </w:pPr>
-            <w:proofErr w:type="spellStart"/>
             <w:r>
               <w:rPr>
                 <w:rStyle w:val="Code"/>
@@ -7874,7 +7545,6 @@
               </w:rPr>
               <w:t>layer_fc</w:t>
             </w:r>
-            <w:proofErr w:type="spellEnd"/>
           </w:p>
         </w:tc>
         <w:tc>
@@ -7919,19 +7589,11 @@
                 <w:rStyle w:val="Code"/>
               </w:rPr>
             </w:pPr>
-            <w:proofErr w:type="spellStart"/>
-            <w:r>
-              <w:rPr>
-                <w:rStyle w:val="Code"/>
-              </w:rPr>
-              <w:t>Player_enable</w:t>
-            </w:r>
-            <w:proofErr w:type="spellEnd"/>
-            <w:r>
-              <w:rPr>
-                <w:rStyle w:val="Code"/>
-              </w:rPr>
-              <w:t xml:space="preserve"> &lt;= ‘0’;</w:t>
+            <w:r>
+              <w:rPr>
+                <w:rStyle w:val="Code"/>
+              </w:rPr>
+              <w:t>Player_enable &lt;= ‘0’;</w:t>
             </w:r>
           </w:p>
           <w:p>
@@ -7947,19 +7609,11 @@
                 <w:rStyle w:val="Code"/>
               </w:rPr>
             </w:pPr>
-            <w:proofErr w:type="spellStart"/>
-            <w:r>
-              <w:rPr>
-                <w:rStyle w:val="Code"/>
-              </w:rPr>
-              <w:t>Dealer_enable</w:t>
-            </w:r>
-            <w:proofErr w:type="spellEnd"/>
-            <w:r>
-              <w:rPr>
-                <w:rStyle w:val="Code"/>
-              </w:rPr>
-              <w:t xml:space="preserve"> &lt;= ‘0’;</w:t>
+            <w:r>
+              <w:rPr>
+                <w:rStyle w:val="Code"/>
+              </w:rPr>
+              <w:t>Dealer_enable &lt;= ‘0’;</w:t>
             </w:r>
           </w:p>
         </w:tc>
@@ -7970,7 +7624,7 @@
       <w:pPr>
         <w:pStyle w:val="Heading3"/>
       </w:pPr>
-      <w:bookmarkStart w:id="12" w:name="_Toc500358848"/>
+      <w:bookmarkStart w:id="11" w:name="_Toc500358848"/>
       <w:r>
         <w:t xml:space="preserve">Player </w:t>
       </w:r>
@@ -7980,7 +7634,7 @@
       <w:r>
         <w:t>lay</w:t>
       </w:r>
-      <w:bookmarkEnd w:id="12"/>
+      <w:bookmarkEnd w:id="11"/>
     </w:p>
     <w:p>
       <w:pPr>
@@ -8020,18 +7674,31 @@
         <w:keepNext/>
         <w:jc w:val="center"/>
       </w:pPr>
-      <w:bookmarkStart w:id="13" w:name="_Toc500358837"/>
+      <w:bookmarkStart w:id="12" w:name="_Toc500358837"/>
       <w:r>
         <w:t xml:space="preserve">Table </w:t>
       </w:r>
-      <w:fldSimple w:instr=" SEQ Table \* ARABIC ">
-        <w:r>
-          <w:rPr>
-            <w:noProof/>
-          </w:rPr>
-          <w:t>4</w:t>
-        </w:r>
-      </w:fldSimple>
+      <w:r>
+        <w:fldChar w:fldCharType="begin"/>
+      </w:r>
+      <w:r>
+        <w:instrText xml:space="preserve"> SEQ Table \* ARABIC </w:instrText>
+      </w:r>
+      <w:r>
+        <w:fldChar w:fldCharType="separate"/>
+      </w:r>
+      <w:r>
+        <w:rPr>
+          <w:noProof/>
+        </w:rPr>
+        <w:t>4</w:t>
+      </w:r>
+      <w:r>
+        <w:rPr>
+          <w:noProof/>
+        </w:rPr>
+        <w:fldChar w:fldCharType="end"/>
+      </w:r>
       <w:r>
         <w:t xml:space="preserve"> </w:t>
       </w:r>
@@ -8039,14 +7706,9 @@
         <w:t>Player play</w:t>
       </w:r>
       <w:r>
-        <w:t xml:space="preserve"> operation states and signal </w:t>
-      </w:r>
-      <w:proofErr w:type="spellStart"/>
-      <w:r>
-        <w:t>assigments</w:t>
-      </w:r>
-      <w:bookmarkEnd w:id="13"/>
-      <w:proofErr w:type="spellEnd"/>
+        <w:t xml:space="preserve"> operation states and signal assigments</w:t>
+      </w:r>
+      <w:bookmarkEnd w:id="12"/>
     </w:p>
     <w:tbl>
       <w:tblPr>
@@ -8074,11 +7736,13 @@
                 <w:between w:val="none" w:sz="0" w:space="0" w:color="auto"/>
               </w:pBdr>
               <w:rPr>
-                <w:szCs w:val="24"/>
-              </w:rPr>
-            </w:pPr>
-            <w:r>
-              <w:rPr>
+                <w:b/>
+                <w:szCs w:val="24"/>
+              </w:rPr>
+            </w:pPr>
+            <w:r>
+              <w:rPr>
+                <w:b/>
                 <w:szCs w:val="24"/>
               </w:rPr>
               <w:t>State</w:t>
@@ -8099,11 +7763,13 @@
                 <w:between w:val="none" w:sz="0" w:space="0" w:color="auto"/>
               </w:pBdr>
               <w:rPr>
-                <w:szCs w:val="24"/>
-              </w:rPr>
-            </w:pPr>
-            <w:r>
-              <w:rPr>
+                <w:b/>
+                <w:szCs w:val="24"/>
+              </w:rPr>
+            </w:pPr>
+            <w:r>
+              <w:rPr>
+                <w:b/>
                 <w:szCs w:val="24"/>
               </w:rPr>
               <w:t>Function</w:t>
@@ -8124,11 +7790,13 @@
                 <w:between w:val="none" w:sz="0" w:space="0" w:color="auto"/>
               </w:pBdr>
               <w:rPr>
-                <w:szCs w:val="24"/>
-              </w:rPr>
-            </w:pPr>
-            <w:r>
-              <w:rPr>
+                <w:b/>
+                <w:szCs w:val="24"/>
+              </w:rPr>
+            </w:pPr>
+            <w:r>
+              <w:rPr>
+                <w:b/>
                 <w:szCs w:val="24"/>
               </w:rPr>
               <w:t>Signal Assignments</w:t>
@@ -8154,14 +7822,12 @@
                 <w:rStyle w:val="Code"/>
               </w:rPr>
             </w:pPr>
-            <w:proofErr w:type="spellStart"/>
             <w:r>
               <w:rPr>
                 <w:rStyle w:val="Code"/>
               </w:rPr>
               <w:t>player_wait</w:t>
             </w:r>
-            <w:proofErr w:type="spellEnd"/>
           </w:p>
         </w:tc>
         <w:tc>
@@ -8209,7 +7875,6 @@
                 <w:rStyle w:val="Code"/>
               </w:rPr>
             </w:pPr>
-            <w:proofErr w:type="spellStart"/>
             <w:r>
               <w:rPr>
                 <w:rStyle w:val="Code"/>
@@ -8222,7 +7887,6 @@
               </w:rPr>
               <w:t>turn</w:t>
             </w:r>
-            <w:proofErr w:type="spellEnd"/>
             <w:r>
               <w:rPr>
                 <w:rStyle w:val="Code"/>
@@ -8262,7 +7926,6 @@
                 <w:rStyle w:val="Code"/>
               </w:rPr>
             </w:pPr>
-            <w:proofErr w:type="spellStart"/>
             <w:r>
               <w:rPr>
                 <w:rStyle w:val="Code"/>
@@ -8281,7 +7944,6 @@
               </w:rPr>
               <w:t>play</w:t>
             </w:r>
-            <w:proofErr w:type="spellEnd"/>
           </w:p>
         </w:tc>
         <w:tc>
@@ -8326,19 +7988,11 @@
                 <w:rStyle w:val="Code"/>
               </w:rPr>
             </w:pPr>
-            <w:proofErr w:type="spellStart"/>
-            <w:r>
-              <w:rPr>
-                <w:rStyle w:val="Code"/>
-              </w:rPr>
-              <w:t>Player_enable</w:t>
-            </w:r>
-            <w:proofErr w:type="spellEnd"/>
-            <w:r>
-              <w:rPr>
-                <w:rStyle w:val="Code"/>
-              </w:rPr>
-              <w:t xml:space="preserve"> &lt;= ‘1’;</w:t>
+            <w:r>
+              <w:rPr>
+                <w:rStyle w:val="Code"/>
+              </w:rPr>
+              <w:t>Player_enable &lt;= ‘1’;</w:t>
             </w:r>
           </w:p>
           <w:p>
@@ -8354,19 +8008,11 @@
                 <w:rStyle w:val="Code"/>
               </w:rPr>
             </w:pPr>
-            <w:proofErr w:type="spellStart"/>
-            <w:r>
-              <w:rPr>
-                <w:rStyle w:val="Code"/>
-              </w:rPr>
-              <w:t>player_turn</w:t>
-            </w:r>
-            <w:proofErr w:type="spellEnd"/>
-            <w:r>
-              <w:rPr>
-                <w:rStyle w:val="Code"/>
-              </w:rPr>
-              <w:t xml:space="preserve">   &lt;= ‘0’;</w:t>
+            <w:r>
+              <w:rPr>
+                <w:rStyle w:val="Code"/>
+              </w:rPr>
+              <w:t>player_turn   &lt;= ‘0’;</w:t>
             </w:r>
           </w:p>
         </w:tc>
@@ -8389,14 +8035,12 @@
                 <w:rStyle w:val="Code"/>
               </w:rPr>
             </w:pPr>
-            <w:proofErr w:type="spellStart"/>
             <w:r>
               <w:rPr>
                 <w:rStyle w:val="Code"/>
               </w:rPr>
               <w:t>player_en</w:t>
             </w:r>
-            <w:proofErr w:type="spellEnd"/>
           </w:p>
         </w:tc>
         <w:tc>
@@ -8441,19 +8085,11 @@
                 <w:rStyle w:val="Code"/>
               </w:rPr>
             </w:pPr>
-            <w:proofErr w:type="spellStart"/>
-            <w:r>
-              <w:rPr>
-                <w:rStyle w:val="Code"/>
-              </w:rPr>
-              <w:t>Player_enable</w:t>
-            </w:r>
-            <w:proofErr w:type="spellEnd"/>
-            <w:r>
-              <w:rPr>
-                <w:rStyle w:val="Code"/>
-              </w:rPr>
-              <w:t xml:space="preserve"> &lt;= ‘0’;</w:t>
+            <w:r>
+              <w:rPr>
+                <w:rStyle w:val="Code"/>
+              </w:rPr>
+              <w:t>Player_enable &lt;= ‘0’;</w:t>
             </w:r>
           </w:p>
         </w:tc>
@@ -8476,7 +8112,6 @@
                 <w:rStyle w:val="Code"/>
               </w:rPr>
             </w:pPr>
-            <w:proofErr w:type="spellStart"/>
             <w:r>
               <w:rPr>
                 <w:rStyle w:val="Code"/>
@@ -8495,7 +8130,6 @@
               </w:rPr>
               <w:t>test</w:t>
             </w:r>
-            <w:proofErr w:type="spellEnd"/>
           </w:p>
         </w:tc>
         <w:tc>
@@ -8540,19 +8174,11 @@
                 <w:rStyle w:val="Code"/>
               </w:rPr>
             </w:pPr>
-            <w:proofErr w:type="spellStart"/>
-            <w:r>
-              <w:rPr>
-                <w:rStyle w:val="Code"/>
-              </w:rPr>
-              <w:t>Player_enable</w:t>
-            </w:r>
-            <w:proofErr w:type="spellEnd"/>
-            <w:r>
-              <w:rPr>
-                <w:rStyle w:val="Code"/>
-              </w:rPr>
-              <w:t xml:space="preserve"> &lt;= ‘0’;</w:t>
+            <w:r>
+              <w:rPr>
+                <w:rStyle w:val="Code"/>
+              </w:rPr>
+              <w:t>Player_enable &lt;= ‘0’;</w:t>
             </w:r>
           </w:p>
         </w:tc>
@@ -8562,7 +8188,7 @@
       <w:pPr>
         <w:pStyle w:val="Heading3"/>
       </w:pPr>
-      <w:bookmarkStart w:id="14" w:name="_Toc500358849"/>
+      <w:bookmarkStart w:id="13" w:name="_Toc500358849"/>
       <w:r>
         <w:t xml:space="preserve">Dealer </w:t>
       </w:r>
@@ -8572,19 +8198,11 @@
       <w:r>
         <w:t>lay</w:t>
       </w:r>
-      <w:bookmarkEnd w:id="14"/>
-    </w:p>
-    <w:p>
-      <w:r>
-        <w:t xml:space="preserve">The play of the dealer replaces the </w:t>
-      </w:r>
-      <w:proofErr w:type="spellStart"/>
-      <w:r>
-        <w:t>Computer_FSM</w:t>
-      </w:r>
-      <w:proofErr w:type="spellEnd"/>
-      <w:r>
-        <w:t xml:space="preserve"> specified by the instructions [1]. </w:t>
+      <w:bookmarkEnd w:id="13"/>
+    </w:p>
+    <w:p>
+      <w:r>
+        <w:t xml:space="preserve">The play of the dealer replaces the Computer_FSM specified by the instructions [1]. </w:t>
       </w:r>
       <w:r>
         <w:t>The operation requests cards until the dealer total has exceeded 16. Four states make up the dealer play operation.</w:t>
@@ -8597,18 +8215,31 @@
         <w:keepNext/>
         <w:jc w:val="center"/>
       </w:pPr>
-      <w:bookmarkStart w:id="15" w:name="_Toc500358838"/>
+      <w:bookmarkStart w:id="14" w:name="_Toc500358838"/>
       <w:r>
         <w:t xml:space="preserve">Table </w:t>
       </w:r>
-      <w:fldSimple w:instr=" SEQ Table \* ARABIC ">
-        <w:r>
-          <w:rPr>
-            <w:noProof/>
-          </w:rPr>
-          <w:t>5</w:t>
-        </w:r>
-      </w:fldSimple>
+      <w:r>
+        <w:fldChar w:fldCharType="begin"/>
+      </w:r>
+      <w:r>
+        <w:instrText xml:space="preserve"> SEQ Table \* ARABIC </w:instrText>
+      </w:r>
+      <w:r>
+        <w:fldChar w:fldCharType="separate"/>
+      </w:r>
+      <w:r>
+        <w:rPr>
+          <w:noProof/>
+        </w:rPr>
+        <w:t>5</w:t>
+      </w:r>
+      <w:r>
+        <w:rPr>
+          <w:noProof/>
+        </w:rPr>
+        <w:fldChar w:fldCharType="end"/>
+      </w:r>
       <w:r>
         <w:t xml:space="preserve"> </w:t>
       </w:r>
@@ -8619,14 +8250,9 @@
         <w:t xml:space="preserve">Dealer play </w:t>
       </w:r>
       <w:r>
-        <w:t xml:space="preserve">operation states and signal </w:t>
-      </w:r>
-      <w:proofErr w:type="spellStart"/>
-      <w:r>
-        <w:t>assigments</w:t>
-      </w:r>
-      <w:bookmarkEnd w:id="15"/>
-      <w:proofErr w:type="spellEnd"/>
+        <w:t>operation states and signal assigments</w:t>
+      </w:r>
+      <w:bookmarkEnd w:id="14"/>
     </w:p>
     <w:tbl>
       <w:tblPr>
@@ -8654,11 +8280,14 @@
                 <w:between w:val="none" w:sz="0" w:space="0" w:color="auto"/>
               </w:pBdr>
               <w:rPr>
-                <w:szCs w:val="24"/>
-              </w:rPr>
-            </w:pPr>
-            <w:r>
-              <w:rPr>
+                <w:b/>
+                <w:szCs w:val="24"/>
+              </w:rPr>
+            </w:pPr>
+            <w:bookmarkStart w:id="15" w:name="_GoBack" w:colFirst="0" w:colLast="2"/>
+            <w:r>
+              <w:rPr>
+                <w:b/>
                 <w:szCs w:val="24"/>
               </w:rPr>
               <w:t>State</w:t>
@@ -8679,11 +8308,13 @@
                 <w:between w:val="none" w:sz="0" w:space="0" w:color="auto"/>
               </w:pBdr>
               <w:rPr>
-                <w:szCs w:val="24"/>
-              </w:rPr>
-            </w:pPr>
-            <w:r>
-              <w:rPr>
+                <w:b/>
+                <w:szCs w:val="24"/>
+              </w:rPr>
+            </w:pPr>
+            <w:r>
+              <w:rPr>
+                <w:b/>
                 <w:szCs w:val="24"/>
               </w:rPr>
               <w:t>Function</w:t>
@@ -8704,11 +8335,13 @@
                 <w:between w:val="none" w:sz="0" w:space="0" w:color="auto"/>
               </w:pBdr>
               <w:rPr>
-                <w:szCs w:val="24"/>
-              </w:rPr>
-            </w:pPr>
-            <w:r>
-              <w:rPr>
+                <w:b/>
+                <w:szCs w:val="24"/>
+              </w:rPr>
+            </w:pPr>
+            <w:r>
+              <w:rPr>
+                <w:b/>
                 <w:szCs w:val="24"/>
               </w:rPr>
               <w:t>Signal Assignments</w:t>
@@ -8716,6 +8349,7 @@
           </w:p>
         </w:tc>
       </w:tr>
+      <w:bookmarkEnd w:id="15"/>
       <w:tr>
         <w:tc>
           <w:tcPr>
@@ -8734,14 +8368,12 @@
                 <w:rStyle w:val="Code"/>
               </w:rPr>
             </w:pPr>
-            <w:proofErr w:type="spellStart"/>
             <w:r>
               <w:rPr>
                 <w:rStyle w:val="Code"/>
               </w:rPr>
               <w:t>dealer_wait</w:t>
             </w:r>
-            <w:proofErr w:type="spellEnd"/>
           </w:p>
         </w:tc>
         <w:tc>
@@ -8789,7 +8421,6 @@
                 <w:rStyle w:val="Code"/>
               </w:rPr>
             </w:pPr>
-            <w:proofErr w:type="spellStart"/>
             <w:r>
               <w:rPr>
                 <w:rStyle w:val="Code"/>
@@ -8802,7 +8433,6 @@
               </w:rPr>
               <w:t>turn</w:t>
             </w:r>
-            <w:proofErr w:type="spellEnd"/>
             <w:r>
               <w:rPr>
                 <w:rStyle w:val="Code"/>
@@ -8842,7 +8472,6 @@
                 <w:rStyle w:val="Code"/>
               </w:rPr>
             </w:pPr>
-            <w:proofErr w:type="spellStart"/>
             <w:r>
               <w:rPr>
                 <w:rStyle w:val="Code"/>
@@ -8861,7 +8490,6 @@
               </w:rPr>
               <w:t>play</w:t>
             </w:r>
-            <w:proofErr w:type="spellEnd"/>
           </w:p>
         </w:tc>
         <w:tc>
@@ -8906,19 +8534,11 @@
                 <w:rStyle w:val="Code"/>
               </w:rPr>
             </w:pPr>
-            <w:proofErr w:type="spellStart"/>
-            <w:r>
-              <w:rPr>
-                <w:rStyle w:val="Code"/>
-              </w:rPr>
-              <w:t>Dealer_enable</w:t>
-            </w:r>
-            <w:proofErr w:type="spellEnd"/>
-            <w:r>
-              <w:rPr>
-                <w:rStyle w:val="Code"/>
-              </w:rPr>
-              <w:t xml:space="preserve"> &lt;= ‘1’;</w:t>
+            <w:r>
+              <w:rPr>
+                <w:rStyle w:val="Code"/>
+              </w:rPr>
+              <w:t>Dealer_enable &lt;= ‘1’;</w:t>
             </w:r>
           </w:p>
         </w:tc>
@@ -8941,7 +8561,6 @@
                 <w:rStyle w:val="Code"/>
               </w:rPr>
             </w:pPr>
-            <w:proofErr w:type="spellStart"/>
             <w:r>
               <w:rPr>
                 <w:rStyle w:val="Code"/>
@@ -8949,7 +8568,6 @@
               <w:lastRenderedPageBreak/>
               <w:t>dealer_en</w:t>
             </w:r>
-            <w:proofErr w:type="spellEnd"/>
           </w:p>
         </w:tc>
         <w:tc>
@@ -8994,19 +8612,11 @@
                 <w:rStyle w:val="Code"/>
               </w:rPr>
             </w:pPr>
-            <w:proofErr w:type="spellStart"/>
-            <w:r>
-              <w:rPr>
-                <w:rStyle w:val="Code"/>
-              </w:rPr>
-              <w:t>Dealer_enable</w:t>
-            </w:r>
-            <w:proofErr w:type="spellEnd"/>
-            <w:r>
-              <w:rPr>
-                <w:rStyle w:val="Code"/>
-              </w:rPr>
-              <w:t xml:space="preserve"> &lt;= ‘0’;</w:t>
+            <w:r>
+              <w:rPr>
+                <w:rStyle w:val="Code"/>
+              </w:rPr>
+              <w:t>Dealer_enable &lt;= ‘0’;</w:t>
             </w:r>
           </w:p>
         </w:tc>
@@ -9029,7 +8639,6 @@
                 <w:rStyle w:val="Code"/>
               </w:rPr>
             </w:pPr>
-            <w:proofErr w:type="spellStart"/>
             <w:r>
               <w:rPr>
                 <w:rStyle w:val="Code"/>
@@ -9048,7 +8657,6 @@
               </w:rPr>
               <w:t>test</w:t>
             </w:r>
-            <w:proofErr w:type="spellEnd"/>
           </w:p>
         </w:tc>
         <w:tc>
@@ -9093,19 +8701,11 @@
                 <w:rStyle w:val="Code"/>
               </w:rPr>
             </w:pPr>
-            <w:proofErr w:type="spellStart"/>
-            <w:r>
-              <w:rPr>
-                <w:rStyle w:val="Code"/>
-              </w:rPr>
-              <w:t>Dealer_enable</w:t>
-            </w:r>
-            <w:proofErr w:type="spellEnd"/>
-            <w:r>
-              <w:rPr>
-                <w:rStyle w:val="Code"/>
-              </w:rPr>
-              <w:t xml:space="preserve"> &lt;= ‘0’;</w:t>
+            <w:r>
+              <w:rPr>
+                <w:rStyle w:val="Code"/>
+              </w:rPr>
+              <w:t>Dealer_enable &lt;= ‘0’;</w:t>
             </w:r>
           </w:p>
         </w:tc>
@@ -9144,14 +8744,27 @@
       <w:r>
         <w:t xml:space="preserve">Table </w:t>
       </w:r>
-      <w:fldSimple w:instr=" SEQ Table \* ARABIC ">
-        <w:r>
-          <w:rPr>
-            <w:noProof/>
-          </w:rPr>
-          <w:t>6</w:t>
-        </w:r>
-      </w:fldSimple>
+      <w:r>
+        <w:fldChar w:fldCharType="begin"/>
+      </w:r>
+      <w:r>
+        <w:instrText xml:space="preserve"> SEQ Table \* ARABIC </w:instrText>
+      </w:r>
+      <w:r>
+        <w:fldChar w:fldCharType="separate"/>
+      </w:r>
+      <w:r>
+        <w:rPr>
+          <w:noProof/>
+        </w:rPr>
+        <w:t>6</w:t>
+      </w:r>
+      <w:r>
+        <w:rPr>
+          <w:noProof/>
+        </w:rPr>
+        <w:fldChar w:fldCharType="end"/>
+      </w:r>
       <w:r>
         <w:t xml:space="preserve"> </w:t>
       </w:r>
@@ -9159,14 +8772,9 @@
         <w:t>Winner determination</w:t>
       </w:r>
       <w:r>
-        <w:t xml:space="preserve"> operation states and signal </w:t>
-      </w:r>
-      <w:proofErr w:type="spellStart"/>
-      <w:r>
-        <w:t>assigments</w:t>
+        <w:t xml:space="preserve"> operation states and signal assigments</w:t>
       </w:r>
       <w:bookmarkEnd w:id="17"/>
-      <w:proofErr w:type="spellEnd"/>
     </w:p>
     <w:tbl>
       <w:tblPr>
@@ -9194,11 +8802,13 @@
                 <w:between w:val="none" w:sz="0" w:space="0" w:color="auto"/>
               </w:pBdr>
               <w:rPr>
-                <w:szCs w:val="24"/>
-              </w:rPr>
-            </w:pPr>
-            <w:r>
-              <w:rPr>
+                <w:b/>
+                <w:szCs w:val="24"/>
+              </w:rPr>
+            </w:pPr>
+            <w:r>
+              <w:rPr>
+                <w:b/>
                 <w:szCs w:val="24"/>
               </w:rPr>
               <w:t>State</w:t>
@@ -9219,11 +8829,13 @@
                 <w:between w:val="none" w:sz="0" w:space="0" w:color="auto"/>
               </w:pBdr>
               <w:rPr>
-                <w:szCs w:val="24"/>
-              </w:rPr>
-            </w:pPr>
-            <w:r>
-              <w:rPr>
+                <w:b/>
+                <w:szCs w:val="24"/>
+              </w:rPr>
+            </w:pPr>
+            <w:r>
+              <w:rPr>
+                <w:b/>
                 <w:szCs w:val="24"/>
               </w:rPr>
               <w:t>Function</w:t>
@@ -9244,11 +8856,13 @@
                 <w:between w:val="none" w:sz="0" w:space="0" w:color="auto"/>
               </w:pBdr>
               <w:rPr>
-                <w:szCs w:val="24"/>
-              </w:rPr>
-            </w:pPr>
-            <w:r>
-              <w:rPr>
+                <w:b/>
+                <w:szCs w:val="24"/>
+              </w:rPr>
+            </w:pPr>
+            <w:r>
+              <w:rPr>
+                <w:b/>
                 <w:szCs w:val="24"/>
               </w:rPr>
               <w:t>Signal Assignments</w:t>
@@ -9327,14 +8941,12 @@
                 <w:rStyle w:val="Code"/>
               </w:rPr>
             </w:pPr>
-            <w:proofErr w:type="spellStart"/>
             <w:r>
               <w:rPr>
                 <w:rStyle w:val="Code"/>
               </w:rPr>
               <w:t>Compare_enable</w:t>
             </w:r>
-            <w:proofErr w:type="spellEnd"/>
             <w:r>
               <w:rPr>
                 <w:rStyle w:val="Code"/>
@@ -9362,7 +8974,6 @@
                 <w:rStyle w:val="Code"/>
               </w:rPr>
             </w:pPr>
-            <w:proofErr w:type="spellStart"/>
             <w:r>
               <w:rPr>
                 <w:rStyle w:val="Code"/>
@@ -9381,7 +8992,6 @@
               </w:rPr>
               <w:t>win</w:t>
             </w:r>
-            <w:proofErr w:type="spellEnd"/>
           </w:p>
         </w:tc>
         <w:tc>
@@ -9429,19 +9039,11 @@
                 <w:rStyle w:val="Code"/>
               </w:rPr>
             </w:pPr>
-            <w:proofErr w:type="spellStart"/>
-            <w:r>
-              <w:rPr>
-                <w:rStyle w:val="Code"/>
-              </w:rPr>
-              <w:t>count_dealer</w:t>
-            </w:r>
-            <w:proofErr w:type="spellEnd"/>
-            <w:r>
-              <w:rPr>
-                <w:rStyle w:val="Code"/>
-              </w:rPr>
-              <w:t xml:space="preserve">   &lt;= ‘1’;</w:t>
+            <w:r>
+              <w:rPr>
+                <w:rStyle w:val="Code"/>
+              </w:rPr>
+              <w:t>count_dealer   &lt;= ‘1’;</w:t>
             </w:r>
           </w:p>
         </w:tc>
@@ -9464,14 +9066,12 @@
                 <w:rStyle w:val="Code"/>
               </w:rPr>
             </w:pPr>
-            <w:proofErr w:type="spellStart"/>
             <w:r>
               <w:rPr>
                 <w:rStyle w:val="Code"/>
               </w:rPr>
               <w:t>player_win</w:t>
             </w:r>
-            <w:proofErr w:type="spellEnd"/>
           </w:p>
         </w:tc>
         <w:tc>
@@ -9519,19 +9119,11 @@
                 <w:rStyle w:val="Code"/>
               </w:rPr>
             </w:pPr>
-            <w:proofErr w:type="spellStart"/>
-            <w:r>
-              <w:rPr>
-                <w:rStyle w:val="Code"/>
-              </w:rPr>
-              <w:t>count_player</w:t>
-            </w:r>
-            <w:proofErr w:type="spellEnd"/>
-            <w:r>
-              <w:rPr>
-                <w:rStyle w:val="Code"/>
-              </w:rPr>
-              <w:t xml:space="preserve">   &lt;= ‘1’;</w:t>
+            <w:r>
+              <w:rPr>
+                <w:rStyle w:val="Code"/>
+              </w:rPr>
+              <w:t>count_player   &lt;= ‘1’;</w:t>
             </w:r>
           </w:p>
         </w:tc>
@@ -9623,24 +9215,29 @@
       <w:r>
         <w:t xml:space="preserve">Figure </w:t>
       </w:r>
-      <w:fldSimple w:instr=" SEQ Figure \* ARABIC ">
-        <w:r>
-          <w:rPr>
-            <w:noProof/>
-          </w:rPr>
-          <w:t>1</w:t>
-        </w:r>
-      </w:fldSimple>
-      <w:r>
-        <w:t xml:space="preserve"> </w:t>
-      </w:r>
-      <w:proofErr w:type="spellStart"/>
-      <w:r>
-        <w:t>Deal_FSM</w:t>
-      </w:r>
-      <w:proofErr w:type="spellEnd"/>
-      <w:r>
-        <w:t xml:space="preserve"> generated State Machine diagram</w:t>
+      <w:r>
+        <w:fldChar w:fldCharType="begin"/>
+      </w:r>
+      <w:r>
+        <w:instrText xml:space="preserve"> SEQ Figure \* ARABIC </w:instrText>
+      </w:r>
+      <w:r>
+        <w:fldChar w:fldCharType="separate"/>
+      </w:r>
+      <w:r>
+        <w:rPr>
+          <w:noProof/>
+        </w:rPr>
+        <w:t>1</w:t>
+      </w:r>
+      <w:r>
+        <w:rPr>
+          <w:noProof/>
+        </w:rPr>
+        <w:fldChar w:fldCharType="end"/>
+      </w:r>
+      <w:r>
+        <w:t xml:space="preserve"> Deal_FSM generated State Machine diagram</w:t>
       </w:r>
       <w:bookmarkEnd w:id="19"/>
       <w:bookmarkEnd w:id="20"/>
@@ -9676,11 +9273,9 @@
       <w:r>
         <w:t xml:space="preserve">No simulations were completed for the FSM because of the sheer quantity of states. It was found to be simpler to integrate the FSM into the </w:t>
       </w:r>
-      <w:proofErr w:type="spellStart"/>
       <w:r>
         <w:t>datapath</w:t>
       </w:r>
-      <w:proofErr w:type="spellEnd"/>
       <w:r>
         <w:t xml:space="preserve"> and test it directly on the Altera DE1 board. </w:t>
       </w:r>
@@ -9688,15 +9283,7 @@
     <w:p/>
     <w:p>
       <w:r>
-        <w:t xml:space="preserve">The most important design decision made here was to integrate the </w:t>
-      </w:r>
-      <w:proofErr w:type="spellStart"/>
-      <w:r>
-        <w:t>Computer_FSM</w:t>
-      </w:r>
-      <w:proofErr w:type="spellEnd"/>
-      <w:r>
-        <w:t xml:space="preserve"> as a part of this controller. This had the advantage of simplifying the implementation of FSMs in the overall circuit.</w:t>
+        <w:t>The most important design decision made here was to integrate the Computer_FSM as a part of this controller. This had the advantage of simplifying the implementation of FSMs in the overall circuit.</w:t>
       </w:r>
       <w:r>
         <w:t xml:space="preserve"> With a single controller, the control signals would all come </w:t>
@@ -9860,14 +9447,27 @@
       <w:r>
         <w:t xml:space="preserve">Table </w:t>
       </w:r>
-      <w:fldSimple w:instr=" SEQ Table \* ARABIC ">
-        <w:r>
-          <w:rPr>
-            <w:noProof/>
-          </w:rPr>
-          <w:t>7</w:t>
-        </w:r>
-      </w:fldSimple>
+      <w:r>
+        <w:fldChar w:fldCharType="begin"/>
+      </w:r>
+      <w:r>
+        <w:instrText xml:space="preserve"> SEQ Table \* ARABIC </w:instrText>
+      </w:r>
+      <w:r>
+        <w:fldChar w:fldCharType="separate"/>
+      </w:r>
+      <w:r>
+        <w:rPr>
+          <w:noProof/>
+        </w:rPr>
+        <w:t>7</w:t>
+      </w:r>
+      <w:r>
+        <w:rPr>
+          <w:noProof/>
+        </w:rPr>
+        <w:fldChar w:fldCharType="end"/>
+      </w:r>
       <w:r>
         <w:t xml:space="preserve"> Data path circuit input and outputs</w:t>
       </w:r>
@@ -10180,14 +9780,12 @@
                 <w:szCs w:val="24"/>
               </w:rPr>
             </w:pPr>
-            <w:proofErr w:type="spellStart"/>
             <w:r>
               <w:rPr>
                 <w:szCs w:val="24"/>
               </w:rPr>
               <w:t>butt_INIT</w:t>
             </w:r>
-            <w:proofErr w:type="spellEnd"/>
           </w:p>
         </w:tc>
         <w:tc>
@@ -10302,14 +9900,12 @@
                 <w:szCs w:val="24"/>
               </w:rPr>
             </w:pPr>
-            <w:proofErr w:type="spellStart"/>
             <w:r>
               <w:rPr>
                 <w:szCs w:val="24"/>
               </w:rPr>
               <w:t>butt_reset</w:t>
             </w:r>
-            <w:proofErr w:type="spellEnd"/>
           </w:p>
         </w:tc>
         <w:tc>
@@ -10424,14 +10020,12 @@
                 <w:szCs w:val="24"/>
               </w:rPr>
             </w:pPr>
-            <w:proofErr w:type="spellStart"/>
             <w:r>
               <w:rPr>
                 <w:szCs w:val="24"/>
               </w:rPr>
               <w:t>butt_Stop</w:t>
             </w:r>
-            <w:proofErr w:type="spellEnd"/>
           </w:p>
         </w:tc>
         <w:tc>
@@ -10540,14 +10134,12 @@
                 <w:szCs w:val="24"/>
               </w:rPr>
             </w:pPr>
-            <w:proofErr w:type="spellStart"/>
             <w:r>
               <w:rPr>
                 <w:szCs w:val="24"/>
               </w:rPr>
               <w:t>butt_Play</w:t>
             </w:r>
-            <w:proofErr w:type="spellEnd"/>
           </w:p>
         </w:tc>
         <w:tc>
@@ -11245,14 +10837,12 @@
                 <w:szCs w:val="24"/>
               </w:rPr>
             </w:pPr>
-            <w:proofErr w:type="spellStart"/>
             <w:r>
               <w:rPr>
                 <w:szCs w:val="24"/>
               </w:rPr>
               <w:t>player_turn_led</w:t>
             </w:r>
-            <w:proofErr w:type="spellEnd"/>
           </w:p>
         </w:tc>
         <w:tc>
@@ -11370,14 +10960,12 @@
                 <w:szCs w:val="24"/>
               </w:rPr>
             </w:pPr>
-            <w:proofErr w:type="spellStart"/>
             <w:r>
               <w:rPr>
                 <w:szCs w:val="24"/>
               </w:rPr>
               <w:t>score_player</w:t>
             </w:r>
-            <w:proofErr w:type="spellEnd"/>
           </w:p>
         </w:tc>
         <w:tc>
@@ -11489,14 +11077,12 @@
                 <w:szCs w:val="24"/>
               </w:rPr>
             </w:pPr>
-            <w:proofErr w:type="spellStart"/>
             <w:r>
               <w:rPr>
                 <w:szCs w:val="24"/>
               </w:rPr>
               <w:t>score_dealer</w:t>
             </w:r>
-            <w:proofErr w:type="spellEnd"/>
           </w:p>
         </w:tc>
         <w:tc>
@@ -11698,15 +11284,7 @@
         <w:t xml:space="preserve"> the signal can be high. </w:t>
       </w:r>
       <w:r>
-        <w:t>This can also be called a “</w:t>
-      </w:r>
-      <w:proofErr w:type="spellStart"/>
-      <w:r>
-        <w:t>debouncer</w:t>
-      </w:r>
-      <w:proofErr w:type="spellEnd"/>
-      <w:r>
-        <w:t>” circuit as it mitigates the effect of the mechanical switch bouncing when it is pressed.</w:t>
+        <w:t>This can also be called a “debouncer” circuit as it mitigates the effect of the mechanical switch bouncing when it is pressed.</w:t>
       </w:r>
     </w:p>
     <w:p>
@@ -11727,24 +11305,14 @@
         <w:keepNext/>
       </w:pPr>
       <w:r>
-        <w:t xml:space="preserve">The </w:t>
-      </w:r>
-      <w:proofErr w:type="spellStart"/>
-      <w:r>
-        <w:t>show_totals</w:t>
-      </w:r>
-      <w:proofErr w:type="spellEnd"/>
-      <w:r>
-        <w:t xml:space="preserve"> circuit is used to translate the two binary values of the player and dealer totals into decimal values that could be displayed on the 7-segment LEDs. This circuit is defined in Lab #5 as </w:t>
-      </w:r>
-      <w:proofErr w:type="spellStart"/>
+        <w:t xml:space="preserve">The show_totals circuit is used to translate the two binary values of the player and dealer totals into decimal values that could be displayed on the 7-segment LEDs. This circuit is defined in Lab #5 as </w:t>
+      </w:r>
       <w:r>
         <w:rPr>
           <w:i/>
         </w:rPr>
         <w:t>show_totals.vhd</w:t>
       </w:r>
-      <w:proofErr w:type="spellEnd"/>
       <w:r>
         <w:t xml:space="preserve">. It separates the binary value of each total into its decimal and unit position value using the divide and mod functions. It incorporates the </w:t>
       </w:r>
@@ -11776,24 +11344,14 @@
         <w:keepNext/>
       </w:pPr>
       <w:r>
-        <w:t xml:space="preserve">The </w:t>
-      </w:r>
-      <w:proofErr w:type="spellStart"/>
-      <w:r>
-        <w:t>show_scores</w:t>
-      </w:r>
-      <w:proofErr w:type="spellEnd"/>
-      <w:r>
-        <w:t xml:space="preserve"> circuit is used to translate the hand score which is a 2-bit value into a 3-bit vector corresponding to each LED to light up depending on the score. It is defined in Lab #5 as </w:t>
-      </w:r>
-      <w:proofErr w:type="spellStart"/>
+        <w:t xml:space="preserve">The show_scores circuit is used to translate the hand score which is a 2-bit value into a 3-bit vector corresponding to each LED to light up depending on the score. It is defined in Lab #5 as </w:t>
+      </w:r>
       <w:r>
         <w:rPr>
           <w:i/>
         </w:rPr>
         <w:t>show_score.vhd</w:t>
       </w:r>
-      <w:proofErr w:type="spellEnd"/>
       <w:r>
         <w:t xml:space="preserve">. Two instances of the circuit are used to display the hand score of the dealer and the player. </w:t>
       </w:r>
@@ -11828,15 +11386,7 @@
         <w:t>g21_7_segment_decoder.vhd</w:t>
       </w:r>
       <w:r>
-        <w:t xml:space="preserve">, this circuit is used whenever a value needs to be displayed on the 7-segment LEDs. On top of being used in the </w:t>
-      </w:r>
-      <w:proofErr w:type="spellStart"/>
-      <w:r>
-        <w:t>show_totals</w:t>
-      </w:r>
-      <w:proofErr w:type="spellEnd"/>
-      <w:r>
-        <w:t xml:space="preserve"> circuit, it also used on its own to display the game scores of the dealer and player, as well as the previous card played from the stack. </w:t>
+        <w:t xml:space="preserve">, this circuit is used whenever a value needs to be displayed on the 7-segment LEDs. On top of being used in the show_totals circuit, it also used on its own to display the game scores of the dealer and player, as well as the previous card played from the stack. </w:t>
       </w:r>
     </w:p>
     <w:p>
@@ -11886,11 +11436,6 @@
       </w:r>
     </w:p>
     <w:p>
-      <w:pPr>
-        <w:rPr>
-          <w:szCs w:val="24"/>
-        </w:rPr>
-      </w:pPr>
       <w:r>
         <w:rPr>
           <w:szCs w:val="24"/>
@@ -11898,27 +11443,10 @@
         <w:t xml:space="preserve">The </w:t>
       </w:r>
       <w:r>
-        <w:fldChar w:fldCharType="begin"/>
-      </w:r>
-      <w:r>
-        <w:instrText xml:space="preserve"> REF _Ref500345862 \h </w:instrText>
-      </w:r>
-      <w:r>
-        <w:instrText xml:space="preserve"> \* MERGEFORMAT </w:instrText>
-      </w:r>
-      <w:r>
-        <w:fldChar w:fldCharType="separate"/>
-      </w:r>
-      <w:proofErr w:type="spellStart"/>
-      <w:r>
-        <w:t>Deal_FSM</w:t>
-      </w:r>
-      <w:proofErr w:type="spellEnd"/>
-      <w:r>
-        <w:fldChar w:fldCharType="end"/>
-      </w:r>
-      <w:r>
-        <w:t xml:space="preserve"> circuit </w:t>
+        <w:t xml:space="preserve"> Deal_FSM </w:t>
+      </w:r>
+      <w:r>
+        <w:t xml:space="preserve">circuit </w:t>
       </w:r>
       <w:r>
         <w:t xml:space="preserve">functions as the controller for the data path circuit. By enabling and disabling various control signals, it </w:t>
@@ -11969,14 +11497,12 @@
       <w:r>
         <w:t xml:space="preserve">The random address generator was developed during Lab #4, but the actual design entity was only created in Lab #5 under </w:t>
       </w:r>
-      <w:proofErr w:type="spellStart"/>
       <w:r>
         <w:rPr>
           <w:i/>
         </w:rPr>
         <w:t>random_address_gen.bdf</w:t>
       </w:r>
-      <w:proofErr w:type="spellEnd"/>
       <w:r>
         <w:t xml:space="preserve">. It uses the </w:t>
       </w:r>
@@ -12074,15 +11600,7 @@
         </w:rPr>
       </w:pPr>
       <w:r>
-        <w:t xml:space="preserve">Four </w:t>
-      </w:r>
-      <w:proofErr w:type="spellStart"/>
-      <w:r>
-        <w:t>lpm_counters</w:t>
-      </w:r>
-      <w:proofErr w:type="spellEnd"/>
-      <w:r>
-        <w:t xml:space="preserve"> are used in the circuit to keep track of the game and hand scores of the player and the dealer. These components are useful as they are very easy to increment scores, and reset when a game finishes or a reset occurs. </w:t>
+        <w:t xml:space="preserve">Four lpm_counters are used in the circuit to keep track of the game and hand scores of the player and the dealer. These components are useful as they are very easy to increment scores, and reset when a game finishes or a reset occurs. </w:t>
       </w:r>
     </w:p>
     <w:p>
@@ -12100,7 +11618,6 @@
         </w:rPr>
       </w:pPr>
       <w:bookmarkStart w:id="32" w:name="_Toc500358858"/>
-      <w:commentRangeStart w:id="33"/>
       <w:r>
         <w:rPr>
           <w:b/>
@@ -12109,13 +11626,6 @@
         </w:rPr>
         <w:t>Schematic</w:t>
       </w:r>
-      <w:commentRangeEnd w:id="33"/>
-      <w:r>
-        <w:rPr>
-          <w:rStyle w:val="CommentReference"/>
-        </w:rPr>
-        <w:commentReference w:id="33"/>
-      </w:r>
       <w:bookmarkEnd w:id="32"/>
     </w:p>
     <w:p>
@@ -12125,15 +11635,7 @@
         </w:rPr>
       </w:pPr>
       <w:r>
-        <w:t xml:space="preserve">The following are some of the more important parts of the </w:t>
-      </w:r>
-      <w:proofErr w:type="spellStart"/>
-      <w:r>
-        <w:t>datapath</w:t>
-      </w:r>
-      <w:proofErr w:type="spellEnd"/>
-      <w:r>
-        <w:t xml:space="preserve"> schematic. Please refer to</w:t>
+        <w:t>The following are some of the more important parts of the datapath schematic. Please refer to</w:t>
       </w:r>
       <w:r>
         <w:t xml:space="preserve"> </w:t>
@@ -12149,14 +11651,7 @@
           <w:i/>
           <w:szCs w:val="24"/>
         </w:rPr>
-        <w:t>g21_lab5_testbed.bdf</w:t>
-      </w:r>
-      <w:r>
-        <w:rPr>
-          <w:i/>
-          <w:szCs w:val="24"/>
-        </w:rPr>
-        <w:t xml:space="preserve"> </w:t>
+        <w:t xml:space="preserve">g21_lab5_testbed.bdf </w:t>
       </w:r>
       <w:r>
         <w:rPr>
@@ -12185,6 +11680,169 @@
             <wp:extent cx="5943600" cy="2337435"/>
             <wp:effectExtent l="0" t="0" r="0" b="5715"/>
             <wp:docPr id="2" name="Picture 2"/>
+            <wp:cNvGraphicFramePr>
+              <a:graphicFrameLocks xmlns:a="http://schemas.openxmlformats.org/drawingml/2006/main" noChangeAspect="1"/>
+            </wp:cNvGraphicFramePr>
+            <a:graphic xmlns:a="http://schemas.openxmlformats.org/drawingml/2006/main">
+              <a:graphicData uri="http://schemas.openxmlformats.org/drawingml/2006/picture">
+                <pic:pic xmlns:pic="http://schemas.openxmlformats.org/drawingml/2006/picture">
+                  <pic:nvPicPr>
+                    <pic:cNvPr id="1" name=""/>
+                    <pic:cNvPicPr/>
+                  </pic:nvPicPr>
+                  <pic:blipFill>
+                    <a:blip r:embed="rId8"/>
+                    <a:stretch>
+                      <a:fillRect/>
+                    </a:stretch>
+                  </pic:blipFill>
+                  <pic:spPr>
+                    <a:xfrm>
+                      <a:off x="0" y="0"/>
+                      <a:ext cx="5943600" cy="2337435"/>
+                    </a:xfrm>
+                    <a:prstGeom prst="rect">
+                      <a:avLst/>
+                    </a:prstGeom>
+                  </pic:spPr>
+                </pic:pic>
+              </a:graphicData>
+            </a:graphic>
+          </wp:inline>
+        </w:drawing>
+      </w:r>
+    </w:p>
+    <w:p>
+      <w:pPr>
+        <w:pStyle w:val="Caption"/>
+        <w:jc w:val="center"/>
+      </w:pPr>
+      <w:bookmarkStart w:id="33" w:name="_Toc500358825"/>
+      <w:r>
+        <w:t xml:space="preserve">Figure </w:t>
+      </w:r>
+      <w:r>
+        <w:fldChar w:fldCharType="begin"/>
+      </w:r>
+      <w:r>
+        <w:instrText xml:space="preserve"> SEQ Figure \* ARABIC </w:instrText>
+      </w:r>
+      <w:r>
+        <w:fldChar w:fldCharType="separate"/>
+      </w:r>
+      <w:r>
+        <w:rPr>
+          <w:noProof/>
+        </w:rPr>
+        <w:t>2</w:t>
+      </w:r>
+      <w:r>
+        <w:rPr>
+          <w:noProof/>
+        </w:rPr>
+        <w:fldChar w:fldCharType="end"/>
+      </w:r>
+      <w:r>
+        <w:t xml:space="preserve"> Schematic of Deal_FSM, rules, determine_winner and game_over</w:t>
+      </w:r>
+      <w:bookmarkEnd w:id="33"/>
+    </w:p>
+    <w:p/>
+    <w:p>
+      <w:pPr>
+        <w:keepNext/>
+      </w:pPr>
+      <w:r>
+        <w:rPr>
+          <w:noProof/>
+        </w:rPr>
+        <w:drawing>
+          <wp:inline distT="0" distB="0" distL="0" distR="0" wp14:anchorId="03A8A6F6" wp14:editId="78EC1AE7">
+            <wp:extent cx="5943600" cy="2345055"/>
+            <wp:effectExtent l="0" t="0" r="0" b="0"/>
+            <wp:docPr id="3" name="Picture 3"/>
+            <wp:cNvGraphicFramePr>
+              <a:graphicFrameLocks xmlns:a="http://schemas.openxmlformats.org/drawingml/2006/main" noChangeAspect="1"/>
+            </wp:cNvGraphicFramePr>
+            <a:graphic xmlns:a="http://schemas.openxmlformats.org/drawingml/2006/main">
+              <a:graphicData uri="http://schemas.openxmlformats.org/drawingml/2006/picture">
+                <pic:pic xmlns:pic="http://schemas.openxmlformats.org/drawingml/2006/picture">
+                  <pic:nvPicPr>
+                    <pic:cNvPr id="1" name=""/>
+                    <pic:cNvPicPr/>
+                  </pic:nvPicPr>
+                  <pic:blipFill>
+                    <a:blip r:embed="rId9"/>
+                    <a:stretch>
+                      <a:fillRect/>
+                    </a:stretch>
+                  </pic:blipFill>
+                  <pic:spPr>
+                    <a:xfrm>
+                      <a:off x="0" y="0"/>
+                      <a:ext cx="5943600" cy="2345055"/>
+                    </a:xfrm>
+                    <a:prstGeom prst="rect">
+                      <a:avLst/>
+                    </a:prstGeom>
+                  </pic:spPr>
+                </pic:pic>
+              </a:graphicData>
+            </a:graphic>
+          </wp:inline>
+        </w:drawing>
+      </w:r>
+    </w:p>
+    <w:p>
+      <w:pPr>
+        <w:pStyle w:val="Caption"/>
+        <w:jc w:val="center"/>
+      </w:pPr>
+      <w:bookmarkStart w:id="34" w:name="_Toc500358826"/>
+      <w:r>
+        <w:t xml:space="preserve">Figure </w:t>
+      </w:r>
+      <w:r>
+        <w:fldChar w:fldCharType="begin"/>
+      </w:r>
+      <w:r>
+        <w:instrText xml:space="preserve"> SEQ Figure \* ARABIC </w:instrText>
+      </w:r>
+      <w:r>
+        <w:fldChar w:fldCharType="separate"/>
+      </w:r>
+      <w:r>
+        <w:rPr>
+          <w:noProof/>
+        </w:rPr>
+        <w:t>3</w:t>
+      </w:r>
+      <w:r>
+        <w:rPr>
+          <w:noProof/>
+        </w:rPr>
+        <w:fldChar w:fldCharType="end"/>
+      </w:r>
+      <w:r>
+        <w:t xml:space="preserve"> Schematic of LED and 7-segment display output assignments</w:t>
+      </w:r>
+      <w:bookmarkEnd w:id="34"/>
+    </w:p>
+    <w:p/>
+    <w:p>
+      <w:pPr>
+        <w:keepNext/>
+      </w:pPr>
+      <w:r>
+        <w:rPr>
+          <w:noProof/>
+        </w:rPr>
+        <w:lastRenderedPageBreak/>
+        <w:drawing>
+          <wp:inline distT="0" distB="0" distL="0" distR="0" wp14:anchorId="6542D00E" wp14:editId="401C8EA3">
+            <wp:extent cx="5943600" cy="2200910"/>
+            <wp:effectExtent l="0" t="0" r="0" b="8890"/>
+            <wp:docPr id="4" name="Picture 4"/>
             <wp:cNvGraphicFramePr>
               <a:graphicFrameLocks xmlns:a="http://schemas.openxmlformats.org/drawingml/2006/main" noChangeAspect="1"/>
             </wp:cNvGraphicFramePr>
@@ -12204,164 +11862,6 @@
                   <pic:spPr>
                     <a:xfrm>
                       <a:off x="0" y="0"/>
-                      <a:ext cx="5943600" cy="2337435"/>
-                    </a:xfrm>
-                    <a:prstGeom prst="rect">
-                      <a:avLst/>
-                    </a:prstGeom>
-                  </pic:spPr>
-                </pic:pic>
-              </a:graphicData>
-            </a:graphic>
-          </wp:inline>
-        </w:drawing>
-      </w:r>
-    </w:p>
-    <w:p>
-      <w:pPr>
-        <w:pStyle w:val="Caption"/>
-        <w:jc w:val="center"/>
-      </w:pPr>
-      <w:bookmarkStart w:id="34" w:name="_Toc500358825"/>
-      <w:r>
-        <w:t xml:space="preserve">Figure </w:t>
-      </w:r>
-      <w:fldSimple w:instr=" SEQ Figure \* ARABIC ">
-        <w:r>
-          <w:rPr>
-            <w:noProof/>
-          </w:rPr>
-          <w:t>2</w:t>
-        </w:r>
-      </w:fldSimple>
-      <w:r>
-        <w:t xml:space="preserve"> Schematic of </w:t>
-      </w:r>
-      <w:proofErr w:type="spellStart"/>
-      <w:r>
-        <w:t>Deal_FSM</w:t>
-      </w:r>
-      <w:proofErr w:type="spellEnd"/>
-      <w:r>
-        <w:t xml:space="preserve">, rules, </w:t>
-      </w:r>
-      <w:proofErr w:type="spellStart"/>
-      <w:r>
-        <w:t>determine_winner</w:t>
-      </w:r>
-      <w:proofErr w:type="spellEnd"/>
-      <w:r>
-        <w:t xml:space="preserve"> and </w:t>
-      </w:r>
-      <w:proofErr w:type="spellStart"/>
-      <w:r>
-        <w:t>game_over</w:t>
-      </w:r>
-      <w:bookmarkEnd w:id="34"/>
-      <w:proofErr w:type="spellEnd"/>
-    </w:p>
-    <w:p/>
-    <w:p>
-      <w:pPr>
-        <w:keepNext/>
-      </w:pPr>
-      <w:r>
-        <w:rPr>
-          <w:noProof/>
-        </w:rPr>
-        <w:drawing>
-          <wp:inline distT="0" distB="0" distL="0" distR="0" wp14:anchorId="03A8A6F6" wp14:editId="78EC1AE7">
-            <wp:extent cx="5943600" cy="2345055"/>
-            <wp:effectExtent l="0" t="0" r="0" b="0"/>
-            <wp:docPr id="3" name="Picture 3"/>
-            <wp:cNvGraphicFramePr>
-              <a:graphicFrameLocks xmlns:a="http://schemas.openxmlformats.org/drawingml/2006/main" noChangeAspect="1"/>
-            </wp:cNvGraphicFramePr>
-            <a:graphic xmlns:a="http://schemas.openxmlformats.org/drawingml/2006/main">
-              <a:graphicData uri="http://schemas.openxmlformats.org/drawingml/2006/picture">
-                <pic:pic xmlns:pic="http://schemas.openxmlformats.org/drawingml/2006/picture">
-                  <pic:nvPicPr>
-                    <pic:cNvPr id="1" name=""/>
-                    <pic:cNvPicPr/>
-                  </pic:nvPicPr>
-                  <pic:blipFill>
-                    <a:blip r:embed="rId11"/>
-                    <a:stretch>
-                      <a:fillRect/>
-                    </a:stretch>
-                  </pic:blipFill>
-                  <pic:spPr>
-                    <a:xfrm>
-                      <a:off x="0" y="0"/>
-                      <a:ext cx="5943600" cy="2345055"/>
-                    </a:xfrm>
-                    <a:prstGeom prst="rect">
-                      <a:avLst/>
-                    </a:prstGeom>
-                  </pic:spPr>
-                </pic:pic>
-              </a:graphicData>
-            </a:graphic>
-          </wp:inline>
-        </w:drawing>
-      </w:r>
-    </w:p>
-    <w:p>
-      <w:pPr>
-        <w:pStyle w:val="Caption"/>
-        <w:jc w:val="center"/>
-      </w:pPr>
-      <w:bookmarkStart w:id="35" w:name="_Toc500358826"/>
-      <w:r>
-        <w:t xml:space="preserve">Figure </w:t>
-      </w:r>
-      <w:fldSimple w:instr=" SEQ Figure \* ARABIC ">
-        <w:r>
-          <w:rPr>
-            <w:noProof/>
-          </w:rPr>
-          <w:t>3</w:t>
-        </w:r>
-      </w:fldSimple>
-      <w:r>
-        <w:t xml:space="preserve"> Schematic of LED and 7-segment display output assignments</w:t>
-      </w:r>
-      <w:bookmarkEnd w:id="35"/>
-    </w:p>
-    <w:p/>
-    <w:p>
-      <w:pPr>
-        <w:keepNext/>
-      </w:pPr>
-      <w:r>
-        <w:rPr>
-          <w:noProof/>
-        </w:rPr>
-        <w:lastRenderedPageBreak/>
-        <w:drawing>
-          <wp:inline distT="0" distB="0" distL="0" distR="0" wp14:anchorId="6542D00E" wp14:editId="401C8EA3">
-            <wp:extent cx="5943600" cy="2200910"/>
-            <wp:effectExtent l="0" t="0" r="0" b="8890"/>
-            <wp:docPr id="4" name="Picture 4"/>
-            <wp:cNvGraphicFramePr>
-              <a:graphicFrameLocks xmlns:a="http://schemas.openxmlformats.org/drawingml/2006/main" noChangeAspect="1"/>
-            </wp:cNvGraphicFramePr>
-            <a:graphic xmlns:a="http://schemas.openxmlformats.org/drawingml/2006/main">
-              <a:graphicData uri="http://schemas.openxmlformats.org/drawingml/2006/picture">
-                <pic:pic xmlns:pic="http://schemas.openxmlformats.org/drawingml/2006/picture">
-                  <pic:nvPicPr>
-                    <pic:cNvPr id="1" name=""/>
-                    <pic:cNvPicPr/>
-                  </pic:nvPicPr>
-                  <pic:blipFill>
-                    <a:blip r:embed="rId12"/>
-                    <a:stretch>
-                      <a:fillRect/>
-                    </a:stretch>
-                  </pic:blipFill>
-                  <pic:spPr>
-                    <a:xfrm>
-                      <a:off x="0" y="0"/>
                       <a:ext cx="5943600" cy="2200910"/>
                     </a:xfrm>
                     <a:prstGeom prst="rect">
@@ -12380,33 +11880,38 @@
         <w:pStyle w:val="Caption"/>
         <w:jc w:val="center"/>
       </w:pPr>
-      <w:bookmarkStart w:id="36" w:name="_Toc500358827"/>
+      <w:bookmarkStart w:id="35" w:name="_Toc500358827"/>
       <w:r>
         <w:t xml:space="preserve">Figure </w:t>
       </w:r>
-      <w:fldSimple w:instr=" SEQ Figure \* ARABIC ">
-        <w:r>
-          <w:rPr>
-            <w:noProof/>
-          </w:rPr>
-          <w:t>4</w:t>
-        </w:r>
-      </w:fldSimple>
-      <w:r>
-        <w:t xml:space="preserve"> Schematic of </w:t>
-      </w:r>
-      <w:proofErr w:type="spellStart"/>
-      <w:r>
-        <w:t>random_address_gen</w:t>
-      </w:r>
-      <w:proofErr w:type="spellEnd"/>
-      <w:r>
-        <w:t>, stack52, game counters an</w:t>
+      <w:r>
+        <w:fldChar w:fldCharType="begin"/>
+      </w:r>
+      <w:r>
+        <w:instrText xml:space="preserve"> SEQ Figure \* ARABIC </w:instrText>
+      </w:r>
+      <w:r>
+        <w:fldChar w:fldCharType="separate"/>
+      </w:r>
+      <w:r>
+        <w:rPr>
+          <w:noProof/>
+        </w:rPr>
+        <w:t>4</w:t>
+      </w:r>
+      <w:r>
+        <w:rPr>
+          <w:noProof/>
+        </w:rPr>
+        <w:fldChar w:fldCharType="end"/>
+      </w:r>
+      <w:r>
+        <w:t xml:space="preserve"> Schematic of random_address_gen, stack52, game counters an</w:t>
       </w:r>
       <w:r>
         <w:t>d last card</w:t>
       </w:r>
-      <w:bookmarkEnd w:id="36"/>
+      <w:bookmarkEnd w:id="35"/>
     </w:p>
     <w:p>
       <w:pPr>
@@ -12417,9 +11922,9 @@
           <w:szCs w:val="24"/>
         </w:rPr>
       </w:pPr>
-      <w:bookmarkStart w:id="37" w:name="_7oa4u7zc3skk" w:colFirst="0" w:colLast="0"/>
-      <w:bookmarkStart w:id="38" w:name="_Toc500358859"/>
-      <w:bookmarkEnd w:id="37"/>
+      <w:bookmarkStart w:id="36" w:name="_7oa4u7zc3skk" w:colFirst="0" w:colLast="0"/>
+      <w:bookmarkStart w:id="37" w:name="_Toc500358859"/>
+      <w:bookmarkEnd w:id="36"/>
       <w:r>
         <w:rPr>
           <w:b/>
@@ -12428,33 +11933,19 @@
         </w:rPr>
         <w:t>Discussion</w:t>
       </w:r>
-      <w:bookmarkEnd w:id="38"/>
-    </w:p>
-    <w:p>
-      <w:pPr>
-        <w:rPr>
-          <w:szCs w:val="24"/>
-        </w:rPr>
-      </w:pPr>
-      <w:r>
-        <w:rPr>
-          <w:szCs w:val="24"/>
-        </w:rPr>
-        <w:t xml:space="preserve">As with the </w:t>
-      </w:r>
-      <w:proofErr w:type="spellStart"/>
-      <w:r>
-        <w:rPr>
-          <w:szCs w:val="24"/>
-        </w:rPr>
-        <w:t>Deal_FSM</w:t>
-      </w:r>
-      <w:proofErr w:type="spellEnd"/>
-      <w:r>
-        <w:rPr>
-          <w:szCs w:val="24"/>
-        </w:rPr>
-        <w:t xml:space="preserve"> circuit, no simulations were conducted on the data path circuit. To be debugged, the circuit was loaded to the Altera DE1 board after every modification was made to the code or design file. </w:t>
+      <w:bookmarkEnd w:id="37"/>
+    </w:p>
+    <w:p>
+      <w:pPr>
+        <w:rPr>
+          <w:szCs w:val="24"/>
+        </w:rPr>
+      </w:pPr>
+      <w:r>
+        <w:rPr>
+          <w:szCs w:val="24"/>
+        </w:rPr>
+        <w:t xml:space="preserve">As with the Deal_FSM circuit, no simulations were conducted on the data path circuit. To be debugged, the circuit was loaded to the Altera DE1 board after every modification was made to the code or design file. </w:t>
       </w:r>
       <w:r>
         <w:rPr>
@@ -12596,7 +12087,7 @@
         <w:rPr>
           <w:noProof/>
         </w:rPr>
-        <w:t>2</w:t>
+        <w:t>5</w:t>
       </w:r>
       <w:r>
         <w:t xml:space="preserve"> g21_lab5_testbed Compilation Flow summary</w:t>
@@ -12648,7 +12139,7 @@
                     <pic:cNvPicPr/>
                   </pic:nvPicPr>
                   <pic:blipFill>
-                    <a:blip r:embed="rId13">
+                    <a:blip r:embed="rId11">
                       <a:extLst>
                         <a:ext uri="{28A0092B-C50C-407E-A947-70E740481C1C}">
                           <a14:useLocalDpi xmlns:a14="http://schemas.microsoft.com/office/drawing/2010/main" val="0"/>
@@ -12683,26 +12174,39 @@
           <w:szCs w:val="24"/>
         </w:rPr>
       </w:pPr>
-      <w:bookmarkStart w:id="39" w:name="_Ref500356363"/>
-      <w:bookmarkStart w:id="40" w:name="_Toc500356741"/>
-      <w:bookmarkStart w:id="41" w:name="_Toc500358828"/>
+      <w:bookmarkStart w:id="38" w:name="_Ref500356363"/>
+      <w:bookmarkStart w:id="39" w:name="_Toc500356741"/>
+      <w:bookmarkStart w:id="40" w:name="_Toc500358828"/>
       <w:r>
         <w:t xml:space="preserve">Figure </w:t>
       </w:r>
-      <w:fldSimple w:instr=" SEQ Figure \* ARABIC ">
-        <w:r>
-          <w:rPr>
-            <w:noProof/>
-          </w:rPr>
-          <w:t>5</w:t>
-        </w:r>
-      </w:fldSimple>
+      <w:r>
+        <w:fldChar w:fldCharType="begin"/>
+      </w:r>
+      <w:r>
+        <w:instrText xml:space="preserve"> SEQ Figure \* ARABIC </w:instrText>
+      </w:r>
+      <w:r>
+        <w:fldChar w:fldCharType="separate"/>
+      </w:r>
+      <w:r>
+        <w:rPr>
+          <w:noProof/>
+        </w:rPr>
+        <w:t>5</w:t>
+      </w:r>
+      <w:r>
+        <w:rPr>
+          <w:noProof/>
+        </w:rPr>
+        <w:fldChar w:fldCharType="end"/>
+      </w:r>
       <w:r>
         <w:t xml:space="preserve"> g21_lab5_testbed Compilation Flow summary</w:t>
       </w:r>
+      <w:bookmarkEnd w:id="38"/>
       <w:bookmarkEnd w:id="39"/>
       <w:bookmarkEnd w:id="40"/>
-      <w:bookmarkEnd w:id="41"/>
     </w:p>
     <w:p>
       <w:pPr>
@@ -12723,7 +12227,7 @@
       <w:pPr>
         <w:pStyle w:val="Heading1"/>
       </w:pPr>
-      <w:bookmarkStart w:id="42" w:name="_Toc500358860"/>
+      <w:bookmarkStart w:id="41" w:name="_Toc500358860"/>
       <w:r>
         <w:rPr>
           <w:sz w:val="32"/>
@@ -12732,57 +12236,57 @@
         <w:lastRenderedPageBreak/>
         <w:t>Conclusion</w:t>
       </w:r>
+      <w:bookmarkEnd w:id="41"/>
+    </w:p>
+    <w:p>
+      <w:pPr>
+        <w:rPr>
+          <w:szCs w:val="24"/>
+        </w:rPr>
+      </w:pPr>
+      <w:r>
+        <w:rPr>
+          <w:szCs w:val="24"/>
+        </w:rPr>
+        <w:t xml:space="preserve">The game of Blackjack was successfully implemented on the Altera DE1 Cyclone II boards. The circuit used various components which were developed in the labs which occurred over the course of the semester. Although the final product is functional and meets all requirements, some components were designed with this specific implementation and with the specific instructions and thus are not easily extendable to other applications. This should be considered if the circuit, or its associated modules were </w:t>
+      </w:r>
+      <w:r>
+        <w:rPr>
+          <w:szCs w:val="24"/>
+        </w:rPr>
+        <w:t>to be</w:t>
+      </w:r>
+      <w:r>
+        <w:rPr>
+          <w:szCs w:val="24"/>
+        </w:rPr>
+        <w:t xml:space="preserve"> used in other contexts.</w:t>
+      </w:r>
+    </w:p>
+    <w:p>
+      <w:pPr>
+        <w:jc w:val="center"/>
+        <w:rPr>
+          <w:szCs w:val="24"/>
+        </w:rPr>
+      </w:pPr>
+    </w:p>
+    <w:p>
+      <w:pPr>
+        <w:jc w:val="center"/>
+        <w:rPr>
+          <w:szCs w:val="24"/>
+        </w:rPr>
+      </w:pPr>
+    </w:p>
+    <w:p>
+      <w:pPr>
+        <w:rPr>
+          <w:szCs w:val="24"/>
+        </w:rPr>
+      </w:pPr>
+      <w:bookmarkStart w:id="42" w:name="_4cox8uhxihgt" w:colFirst="0" w:colLast="0"/>
       <w:bookmarkEnd w:id="42"/>
-    </w:p>
-    <w:p>
-      <w:pPr>
-        <w:rPr>
-          <w:szCs w:val="24"/>
-        </w:rPr>
-      </w:pPr>
-      <w:r>
-        <w:rPr>
-          <w:szCs w:val="24"/>
-        </w:rPr>
-        <w:t xml:space="preserve">The game of Blackjack was successfully implemented on the Altera DE1 Cyclone II boards. The circuit used various components which were developed in the labs which occurred over the course of the semester. Although the final product is functional and meets all requirements, some components were designed with this specific implementation and with the specific instructions and thus are not easily extendable to other applications. This should be considered if the circuit, or its associated modules were </w:t>
-      </w:r>
-      <w:r>
-        <w:rPr>
-          <w:szCs w:val="24"/>
-        </w:rPr>
-        <w:t>to be</w:t>
-      </w:r>
-      <w:r>
-        <w:rPr>
-          <w:szCs w:val="24"/>
-        </w:rPr>
-        <w:t xml:space="preserve"> used in other contexts.</w:t>
-      </w:r>
-    </w:p>
-    <w:p>
-      <w:pPr>
-        <w:jc w:val="center"/>
-        <w:rPr>
-          <w:szCs w:val="24"/>
-        </w:rPr>
-      </w:pPr>
-    </w:p>
-    <w:p>
-      <w:pPr>
-        <w:jc w:val="center"/>
-        <w:rPr>
-          <w:szCs w:val="24"/>
-        </w:rPr>
-      </w:pPr>
-    </w:p>
-    <w:p>
-      <w:pPr>
-        <w:rPr>
-          <w:szCs w:val="24"/>
-        </w:rPr>
-      </w:pPr>
-      <w:bookmarkStart w:id="43" w:name="_4cox8uhxihgt" w:colFirst="0" w:colLast="0"/>
-      <w:bookmarkEnd w:id="43"/>
     </w:p>
     <w:p>
       <w:pPr>
@@ -12835,7 +12339,7 @@
           <w:szCs w:val="24"/>
         </w:rPr>
       </w:pPr>
-      <w:bookmarkStart w:id="44" w:name="_Toc500358861"/>
+      <w:bookmarkStart w:id="43" w:name="_Toc500358861"/>
       <w:r>
         <w:rPr>
           <w:sz w:val="32"/>
@@ -12843,7 +12347,7 @@
         </w:rPr>
         <w:t>References</w:t>
       </w:r>
-      <w:bookmarkEnd w:id="44"/>
+      <w:bookmarkEnd w:id="43"/>
     </w:p>
     <w:p>
       <w:pPr>
@@ -12945,7 +12449,7 @@
       </w:pPr>
     </w:p>
     <w:sectPr>
-      <w:footerReference w:type="default" r:id="rId14"/>
+      <w:footerReference w:type="default" r:id="rId12"/>
       <w:pgSz w:w="12240" w:h="15840"/>
       <w:pgMar w:top="1440" w:right="1440" w:bottom="1440" w:left="1440" w:header="0" w:footer="720" w:gutter="0"/>
       <w:pgNumType w:start="1"/>
@@ -12955,35 +12459,8 @@
 </w:document>
 </file>
 
-<file path=word/comments.xml><?xml version="1.0" encoding="utf-8"?>
-<w:comments xmlns:wpc="http://schemas.microsoft.com/office/word/2010/wordprocessingCanvas" xmlns:cx="http://schemas.microsoft.com/office/drawing/2014/chartex" xmlns:cx1="http://schemas.microsoft.com/office/drawing/2015/9/8/chartex" xmlns:cx2="http://schemas.microsoft.com/office/drawing/2015/10/21/chartex" xmlns:cx3="http://schemas.microsoft.com/office/drawing/2016/5/9/chartex" xmlns:cx4="http://schemas.microsoft.com/office/drawing/2016/5/10/chartex" xmlns:cx5="http://schemas.microsoft.com/office/drawing/2016/5/11/chartex" xmlns:cx6="http://schemas.microsoft.com/office/drawing/2016/5/12/chartex" xmlns:cx7="http://schemas.microsoft.com/office/drawing/2016/5/13/chartex" xmlns:cx8="http://schemas.microsoft.com/office/drawing/2016/5/14/chartex" xmlns:mc="http://schemas.openxmlformats.org/markup-compatibility/2006" xmlns:aink="http://schemas.microsoft.com/office/drawing/2016/ink" xmlns:am3d="http://schemas.microsoft.com/office/drawing/2017/model3d" xmlns:o="urn:schemas-microsoft-com:office:office" xmlns:r="http://schemas.openxmlformats.org/officeDocument/2006/relationships" xmlns:m="http://schemas.openxmlformats.org/officeDocument/2006/math" xmlns:v="urn:schemas-microsoft-com:vml" xmlns:wp14="http://schemas.microsoft.com/office/word/2010/wordprocessingDrawing" xmlns:wp="http://schemas.openxmlformats.org/drawingml/2006/wordprocessingDrawing" xmlns:w10="urn:schemas-microsoft-com:office:word" xmlns:w="http://schemas.openxmlformats.org/wordprocessingml/2006/main" xmlns:w14="http://schemas.microsoft.com/office/word/2010/wordml" xmlns:w15="http://schemas.microsoft.com/office/word/2012/wordml" xmlns:w16se="http://schemas.microsoft.com/office/word/2015/wordml/symex" xmlns:wpg="http://schemas.microsoft.com/office/word/2010/wordprocessingGroup" xmlns:wpi="http://schemas.microsoft.com/office/word/2010/wordprocessingInk" xmlns:wne="http://schemas.microsoft.com/office/word/2006/wordml" xmlns:wps="http://schemas.microsoft.com/office/word/2010/wordprocessingShape" mc:Ignorable="w14 w15 w16se wp14">
-  <w:comment w:id="33" w:author="Catherine Bittar" w:date="2017-12-06T20:54:00Z" w:initials="CB">
-    <w:p>
-      <w:pPr>
-        <w:pStyle w:val="CommentText"/>
-      </w:pPr>
-      <w:r>
-        <w:rPr>
-          <w:rStyle w:val="CommentReference"/>
-        </w:rPr>
-        <w:annotationRef/>
-      </w:r>
-      <w:r>
-        <w:t>INSERT SCHEMATIC</w:t>
-      </w:r>
-    </w:p>
-  </w:comment>
-</w:comments>
-</file>
-
-<file path=word/commentsExtended.xml><?xml version="1.0" encoding="utf-8"?>
-<w15:commentsEx xmlns:wpc="http://schemas.microsoft.com/office/word/2010/wordprocessingCanvas" xmlns:cx="http://schemas.microsoft.com/office/drawing/2014/chartex" xmlns:cx1="http://schemas.microsoft.com/office/drawing/2015/9/8/chartex" xmlns:cx2="http://schemas.microsoft.com/office/drawing/2015/10/21/chartex" xmlns:cx3="http://schemas.microsoft.com/office/drawing/2016/5/9/chartex" xmlns:cx4="http://schemas.microsoft.com/office/drawing/2016/5/10/chartex" xmlns:cx5="http://schemas.microsoft.com/office/drawing/2016/5/11/chartex" xmlns:cx6="http://schemas.microsoft.com/office/drawing/2016/5/12/chartex" xmlns:cx7="http://schemas.microsoft.com/office/drawing/2016/5/13/chartex" xmlns:cx8="http://schemas.microsoft.com/office/drawing/2016/5/14/chartex" xmlns:mc="http://schemas.openxmlformats.org/markup-compatibility/2006" xmlns:aink="http://schemas.microsoft.com/office/drawing/2016/ink" xmlns:am3d="http://schemas.microsoft.com/office/drawing/2017/model3d" xmlns:o="urn:schemas-microsoft-com:office:office" xmlns:r="http://schemas.openxmlformats.org/officeDocument/2006/relationships" xmlns:m="http://schemas.openxmlformats.org/officeDocument/2006/math" xmlns:v="urn:schemas-microsoft-com:vml" xmlns:wp14="http://schemas.microsoft.com/office/word/2010/wordprocessingDrawing" xmlns:wp="http://schemas.openxmlformats.org/drawingml/2006/wordprocessingDrawing" xmlns:w10="urn:schemas-microsoft-com:office:word" xmlns:w="http://schemas.openxmlformats.org/wordprocessingml/2006/main" xmlns:w14="http://schemas.microsoft.com/office/word/2010/wordml" xmlns:w15="http://schemas.microsoft.com/office/word/2012/wordml" xmlns:w16se="http://schemas.microsoft.com/office/word/2015/wordml/symex" xmlns:wpg="http://schemas.microsoft.com/office/word/2010/wordprocessingGroup" xmlns:wpi="http://schemas.microsoft.com/office/word/2010/wordprocessingInk" xmlns:wne="http://schemas.microsoft.com/office/word/2006/wordml" xmlns:wps="http://schemas.microsoft.com/office/word/2010/wordprocessingShape" mc:Ignorable="w14 w15 w16se wp14">
-  <w15:commentEx w15:paraId="13BC36EB" w15:done="0"/>
-</w15:commentsEx>
-</file>
-
 <file path=word/endnotes.xml><?xml version="1.0" encoding="utf-8"?>
-<w:endnotes xmlns:wpc="http://schemas.microsoft.com/office/word/2010/wordprocessingCanvas" xmlns:cx="http://schemas.microsoft.com/office/drawing/2014/chartex" xmlns:cx1="http://schemas.microsoft.com/office/drawing/2015/9/8/chartex" xmlns:cx2="http://schemas.microsoft.com/office/drawing/2015/10/21/chartex" xmlns:cx3="http://schemas.microsoft.com/office/drawing/2016/5/9/chartex" xmlns:cx4="http://schemas.microsoft.com/office/drawing/2016/5/10/chartex" xmlns:cx5="http://schemas.microsoft.com/office/drawing/2016/5/11/chartex" xmlns:cx6="http://schemas.microsoft.com/office/drawing/2016/5/12/chartex" xmlns:cx7="http://schemas.microsoft.com/office/drawing/2016/5/13/chartex" xmlns:cx8="http://schemas.microsoft.com/office/drawing/2016/5/14/chartex" xmlns:mc="http://schemas.openxmlformats.org/markup-compatibility/2006" xmlns:aink="http://schemas.microsoft.com/office/drawing/2016/ink" xmlns:am3d="http://schemas.microsoft.com/office/drawing/2017/model3d" xmlns:o="urn:schemas-microsoft-com:office:office" xmlns:r="http://schemas.openxmlformats.org/officeDocument/2006/relationships" xmlns:m="http://schemas.openxmlformats.org/officeDocument/2006/math" xmlns:v="urn:schemas-microsoft-com:vml" xmlns:wp14="http://schemas.microsoft.com/office/word/2010/wordprocessingDrawing" xmlns:wp="http://schemas.openxmlformats.org/drawingml/2006/wordprocessingDrawing" xmlns:w10="urn:schemas-microsoft-com:office:word" xmlns:w="http://schemas.openxmlformats.org/wordprocessingml/2006/main" xmlns:w14="http://schemas.microsoft.com/office/word/2010/wordml" xmlns:w15="http://schemas.microsoft.com/office/word/2012/wordml" xmlns:w16se="http://schemas.microsoft.com/office/word/2015/wordml/symex" xmlns:wpg="http://schemas.microsoft.com/office/word/2010/wordprocessingGroup" xmlns:wpi="http://schemas.microsoft.com/office/word/2010/wordprocessingInk" xmlns:wne="http://schemas.microsoft.com/office/word/2006/wordml" xmlns:wps="http://schemas.microsoft.com/office/word/2010/wordprocessingShape" mc:Ignorable="w14 w15 w16se wp14">
+<w:endnotes xmlns:wpc="http://schemas.microsoft.com/office/word/2010/wordprocessingCanvas" xmlns:cx="http://schemas.microsoft.com/office/drawing/2014/chartex" xmlns:cx1="http://schemas.microsoft.com/office/drawing/2015/9/8/chartex" xmlns:cx2="http://schemas.microsoft.com/office/drawing/2015/10/21/chartex" xmlns:cx3="http://schemas.microsoft.com/office/drawing/2016/5/9/chartex" xmlns:cx4="http://schemas.microsoft.com/office/drawing/2016/5/10/chartex" xmlns:cx5="http://schemas.microsoft.com/office/drawing/2016/5/11/chartex" xmlns:cx6="http://schemas.microsoft.com/office/drawing/2016/5/12/chartex" xmlns:cx7="http://schemas.microsoft.com/office/drawing/2016/5/13/chartex" xmlns:cx8="http://schemas.microsoft.com/office/drawing/2016/5/14/chartex" xmlns:mc="http://schemas.openxmlformats.org/markup-compatibility/2006" xmlns:aink="http://schemas.microsoft.com/office/drawing/2016/ink" xmlns:am3d="http://schemas.microsoft.com/office/drawing/2017/model3d" xmlns:o="urn:schemas-microsoft-com:office:office" xmlns:r="http://schemas.openxmlformats.org/officeDocument/2006/relationships" xmlns:m="http://schemas.openxmlformats.org/officeDocument/2006/math" xmlns:v="urn:schemas-microsoft-com:vml" xmlns:wp14="http://schemas.microsoft.com/office/word/2010/wordprocessingDrawing" xmlns:wp="http://schemas.openxmlformats.org/drawingml/2006/wordprocessingDrawing" xmlns:w10="urn:schemas-microsoft-com:office:word" xmlns:w="http://schemas.openxmlformats.org/wordprocessingml/2006/main" xmlns:w14="http://schemas.microsoft.com/office/word/2010/wordml" xmlns:w15="http://schemas.microsoft.com/office/word/2012/wordml" xmlns:w16cid="http://schemas.microsoft.com/office/word/2016/wordml/cid" xmlns:w16se="http://schemas.microsoft.com/office/word/2015/wordml/symex" xmlns:wpg="http://schemas.microsoft.com/office/word/2010/wordprocessingGroup" xmlns:wpi="http://schemas.microsoft.com/office/word/2010/wordprocessingInk" xmlns:wne="http://schemas.microsoft.com/office/word/2006/wordml" xmlns:wps="http://schemas.microsoft.com/office/word/2010/wordprocessingShape" mc:Ignorable="w14 w15 w16se w16cid wp14">
   <w:endnote w:type="separator" w:id="-1">
     <w:p>
       <w:pPr>
@@ -13008,7 +12485,7 @@
 </file>
 
 <file path=word/footer1.xml><?xml version="1.0" encoding="utf-8"?>
-<w:ftr xmlns:wpc="http://schemas.microsoft.com/office/word/2010/wordprocessingCanvas" xmlns:cx="http://schemas.microsoft.com/office/drawing/2014/chartex" xmlns:cx1="http://schemas.microsoft.com/office/drawing/2015/9/8/chartex" xmlns:cx2="http://schemas.microsoft.com/office/drawing/2015/10/21/chartex" xmlns:cx3="http://schemas.microsoft.com/office/drawing/2016/5/9/chartex" xmlns:cx4="http://schemas.microsoft.com/office/drawing/2016/5/10/chartex" xmlns:cx5="http://schemas.microsoft.com/office/drawing/2016/5/11/chartex" xmlns:cx6="http://schemas.microsoft.com/office/drawing/2016/5/12/chartex" xmlns:cx7="http://schemas.microsoft.com/office/drawing/2016/5/13/chartex" xmlns:cx8="http://schemas.microsoft.com/office/drawing/2016/5/14/chartex" xmlns:mc="http://schemas.openxmlformats.org/markup-compatibility/2006" xmlns:aink="http://schemas.microsoft.com/office/drawing/2016/ink" xmlns:am3d="http://schemas.microsoft.com/office/drawing/2017/model3d" xmlns:o="urn:schemas-microsoft-com:office:office" xmlns:r="http://schemas.openxmlformats.org/officeDocument/2006/relationships" xmlns:m="http://schemas.openxmlformats.org/officeDocument/2006/math" xmlns:v="urn:schemas-microsoft-com:vml" xmlns:wp14="http://schemas.microsoft.com/office/word/2010/wordprocessingDrawing" xmlns:wp="http://schemas.openxmlformats.org/drawingml/2006/wordprocessingDrawing" xmlns:w10="urn:schemas-microsoft-com:office:word" xmlns:w="http://schemas.openxmlformats.org/wordprocessingml/2006/main" xmlns:w14="http://schemas.microsoft.com/office/word/2010/wordml" xmlns:w15="http://schemas.microsoft.com/office/word/2012/wordml" xmlns:w16se="http://schemas.microsoft.com/office/word/2015/wordml/symex" xmlns:wpg="http://schemas.microsoft.com/office/word/2010/wordprocessingGroup" xmlns:wpi="http://schemas.microsoft.com/office/word/2010/wordprocessingInk" xmlns:wne="http://schemas.microsoft.com/office/word/2006/wordml" xmlns:wps="http://schemas.microsoft.com/office/word/2010/wordprocessingShape" mc:Ignorable="w14 w15 w16se wp14">
+<w:ftr xmlns:wpc="http://schemas.microsoft.com/office/word/2010/wordprocessingCanvas" xmlns:cx="http://schemas.microsoft.com/office/drawing/2014/chartex" xmlns:cx1="http://schemas.microsoft.com/office/drawing/2015/9/8/chartex" xmlns:cx2="http://schemas.microsoft.com/office/drawing/2015/10/21/chartex" xmlns:cx3="http://schemas.microsoft.com/office/drawing/2016/5/9/chartex" xmlns:cx4="http://schemas.microsoft.com/office/drawing/2016/5/10/chartex" xmlns:cx5="http://schemas.microsoft.com/office/drawing/2016/5/11/chartex" xmlns:cx6="http://schemas.microsoft.com/office/drawing/2016/5/12/chartex" xmlns:cx7="http://schemas.microsoft.com/office/drawing/2016/5/13/chartex" xmlns:cx8="http://schemas.microsoft.com/office/drawing/2016/5/14/chartex" xmlns:mc="http://schemas.openxmlformats.org/markup-compatibility/2006" xmlns:aink="http://schemas.microsoft.com/office/drawing/2016/ink" xmlns:am3d="http://schemas.microsoft.com/office/drawing/2017/model3d" xmlns:o="urn:schemas-microsoft-com:office:office" xmlns:r="http://schemas.openxmlformats.org/officeDocument/2006/relationships" xmlns:m="http://schemas.openxmlformats.org/officeDocument/2006/math" xmlns:v="urn:schemas-microsoft-com:vml" xmlns:wp14="http://schemas.microsoft.com/office/word/2010/wordprocessingDrawing" xmlns:wp="http://schemas.openxmlformats.org/drawingml/2006/wordprocessingDrawing" xmlns:w10="urn:schemas-microsoft-com:office:word" xmlns:w="http://schemas.openxmlformats.org/wordprocessingml/2006/main" xmlns:w14="http://schemas.microsoft.com/office/word/2010/wordml" xmlns:w15="http://schemas.microsoft.com/office/word/2012/wordml" xmlns:w16cid="http://schemas.microsoft.com/office/word/2016/wordml/cid" xmlns:w16se="http://schemas.microsoft.com/office/word/2015/wordml/symex" xmlns:wpg="http://schemas.microsoft.com/office/word/2010/wordprocessingGroup" xmlns:wpi="http://schemas.microsoft.com/office/word/2010/wordprocessingInk" xmlns:wne="http://schemas.microsoft.com/office/word/2006/wordml" xmlns:wps="http://schemas.microsoft.com/office/word/2010/wordprocessingShape" mc:Ignorable="w14 w15 w16se w16cid wp14">
   <w:sdt>
     <w:sdtPr>
       <w:rPr>
@@ -13074,7 +12551,7 @@
 </file>
 
 <file path=word/footnotes.xml><?xml version="1.0" encoding="utf-8"?>
-<w:footnotes xmlns:wpc="http://schemas.microsoft.com/office/word/2010/wordprocessingCanvas" xmlns:cx="http://schemas.microsoft.com/office/drawing/2014/chartex" xmlns:cx1="http://schemas.microsoft.com/office/drawing/2015/9/8/chartex" xmlns:cx2="http://schemas.microsoft.com/office/drawing/2015/10/21/chartex" xmlns:cx3="http://schemas.microsoft.com/office/drawing/2016/5/9/chartex" xmlns:cx4="http://schemas.microsoft.com/office/drawing/2016/5/10/chartex" xmlns:cx5="http://schemas.microsoft.com/office/drawing/2016/5/11/chartex" xmlns:cx6="http://schemas.microsoft.com/office/drawing/2016/5/12/chartex" xmlns:cx7="http://schemas.microsoft.com/office/drawing/2016/5/13/chartex" xmlns:cx8="http://schemas.microsoft.com/office/drawing/2016/5/14/chartex" xmlns:mc="http://schemas.openxmlformats.org/markup-compatibility/2006" xmlns:aink="http://schemas.microsoft.com/office/drawing/2016/ink" xmlns:am3d="http://schemas.microsoft.com/office/drawing/2017/model3d" xmlns:o="urn:schemas-microsoft-com:office:office" xmlns:r="http://schemas.openxmlformats.org/officeDocument/2006/relationships" xmlns:m="http://schemas.openxmlformats.org/officeDocument/2006/math" xmlns:v="urn:schemas-microsoft-com:vml" xmlns:wp14="http://schemas.microsoft.com/office/word/2010/wordprocessingDrawing" xmlns:wp="http://schemas.openxmlformats.org/drawingml/2006/wordprocessingDrawing" xmlns:w10="urn:schemas-microsoft-com:office:word" xmlns:w="http://schemas.openxmlformats.org/wordprocessingml/2006/main" xmlns:w14="http://schemas.microsoft.com/office/word/2010/wordml" xmlns:w15="http://schemas.microsoft.com/office/word/2012/wordml" xmlns:w16se="http://schemas.microsoft.com/office/word/2015/wordml/symex" xmlns:wpg="http://schemas.microsoft.com/office/word/2010/wordprocessingGroup" xmlns:wpi="http://schemas.microsoft.com/office/word/2010/wordprocessingInk" xmlns:wne="http://schemas.microsoft.com/office/word/2006/wordml" xmlns:wps="http://schemas.microsoft.com/office/word/2010/wordprocessingShape" mc:Ignorable="w14 w15 w16se wp14">
+<w:footnotes xmlns:wpc="http://schemas.microsoft.com/office/word/2010/wordprocessingCanvas" xmlns:cx="http://schemas.microsoft.com/office/drawing/2014/chartex" xmlns:cx1="http://schemas.microsoft.com/office/drawing/2015/9/8/chartex" xmlns:cx2="http://schemas.microsoft.com/office/drawing/2015/10/21/chartex" xmlns:cx3="http://schemas.microsoft.com/office/drawing/2016/5/9/chartex" xmlns:cx4="http://schemas.microsoft.com/office/drawing/2016/5/10/chartex" xmlns:cx5="http://schemas.microsoft.com/office/drawing/2016/5/11/chartex" xmlns:cx6="http://schemas.microsoft.com/office/drawing/2016/5/12/chartex" xmlns:cx7="http://schemas.microsoft.com/office/drawing/2016/5/13/chartex" xmlns:cx8="http://schemas.microsoft.com/office/drawing/2016/5/14/chartex" xmlns:mc="http://schemas.openxmlformats.org/markup-compatibility/2006" xmlns:aink="http://schemas.microsoft.com/office/drawing/2016/ink" xmlns:am3d="http://schemas.microsoft.com/office/drawing/2017/model3d" xmlns:o="urn:schemas-microsoft-com:office:office" xmlns:r="http://schemas.openxmlformats.org/officeDocument/2006/relationships" xmlns:m="http://schemas.openxmlformats.org/officeDocument/2006/math" xmlns:v="urn:schemas-microsoft-com:vml" xmlns:wp14="http://schemas.microsoft.com/office/word/2010/wordprocessingDrawing" xmlns:wp="http://schemas.openxmlformats.org/drawingml/2006/wordprocessingDrawing" xmlns:w10="urn:schemas-microsoft-com:office:word" xmlns:w="http://schemas.openxmlformats.org/wordprocessingml/2006/main" xmlns:w14="http://schemas.microsoft.com/office/word/2010/wordml" xmlns:w15="http://schemas.microsoft.com/office/word/2012/wordml" xmlns:w16cid="http://schemas.microsoft.com/office/word/2016/wordml/cid" xmlns:w16se="http://schemas.microsoft.com/office/word/2015/wordml/symex" xmlns:wpg="http://schemas.microsoft.com/office/word/2010/wordprocessingGroup" xmlns:wpi="http://schemas.microsoft.com/office/word/2010/wordprocessingInk" xmlns:wne="http://schemas.microsoft.com/office/word/2006/wordml" xmlns:wps="http://schemas.microsoft.com/office/word/2010/wordprocessingShape" mc:Ignorable="w14 w15 w16se w16cid wp14">
   <w:footnote w:type="separator" w:id="-1">
     <w:p>
       <w:pPr>
@@ -13098,16 +12575,8 @@
 </w:footnotes>
 </file>
 
-<file path=word/people.xml><?xml version="1.0" encoding="utf-8"?>
-<w15:people xmlns:wpc="http://schemas.microsoft.com/office/word/2010/wordprocessingCanvas" xmlns:cx="http://schemas.microsoft.com/office/drawing/2014/chartex" xmlns:cx1="http://schemas.microsoft.com/office/drawing/2015/9/8/chartex" xmlns:cx2="http://schemas.microsoft.com/office/drawing/2015/10/21/chartex" xmlns:cx3="http://schemas.microsoft.com/office/drawing/2016/5/9/chartex" xmlns:cx4="http://schemas.microsoft.com/office/drawing/2016/5/10/chartex" xmlns:cx5="http://schemas.microsoft.com/office/drawing/2016/5/11/chartex" xmlns:cx6="http://schemas.microsoft.com/office/drawing/2016/5/12/chartex" xmlns:cx7="http://schemas.microsoft.com/office/drawing/2016/5/13/chartex" xmlns:cx8="http://schemas.microsoft.com/office/drawing/2016/5/14/chartex" xmlns:mc="http://schemas.openxmlformats.org/markup-compatibility/2006" xmlns:aink="http://schemas.microsoft.com/office/drawing/2016/ink" xmlns:am3d="http://schemas.microsoft.com/office/drawing/2017/model3d" xmlns:o="urn:schemas-microsoft-com:office:office" xmlns:r="http://schemas.openxmlformats.org/officeDocument/2006/relationships" xmlns:m="http://schemas.openxmlformats.org/officeDocument/2006/math" xmlns:v="urn:schemas-microsoft-com:vml" xmlns:wp14="http://schemas.microsoft.com/office/word/2010/wordprocessingDrawing" xmlns:wp="http://schemas.openxmlformats.org/drawingml/2006/wordprocessingDrawing" xmlns:w10="urn:schemas-microsoft-com:office:word" xmlns:w="http://schemas.openxmlformats.org/wordprocessingml/2006/main" xmlns:w14="http://schemas.microsoft.com/office/word/2010/wordml" xmlns:w15="http://schemas.microsoft.com/office/word/2012/wordml" xmlns:w16se="http://schemas.microsoft.com/office/word/2015/wordml/symex" xmlns:wpg="http://schemas.microsoft.com/office/word/2010/wordprocessingGroup" xmlns:wpi="http://schemas.microsoft.com/office/word/2010/wordprocessingInk" xmlns:wne="http://schemas.microsoft.com/office/word/2006/wordml" xmlns:wps="http://schemas.microsoft.com/office/word/2010/wordprocessingShape" mc:Ignorable="w14 w15 w16se wp14">
-  <w15:person w15:author="Catherine Bittar">
-    <w15:presenceInfo w15:providerId="Windows Live" w15:userId="ec1a2699d8455f00"/>
-  </w15:person>
-</w15:people>
-</file>
-
 <file path=word/styles.xml><?xml version="1.0" encoding="utf-8"?>
-<w:styles xmlns:mc="http://schemas.openxmlformats.org/markup-compatibility/2006" xmlns:r="http://schemas.openxmlformats.org/officeDocument/2006/relationships" xmlns:w="http://schemas.openxmlformats.org/wordprocessingml/2006/main" xmlns:w14="http://schemas.microsoft.com/office/word/2010/wordml" xmlns:w15="http://schemas.microsoft.com/office/word/2012/wordml" xmlns:w16se="http://schemas.microsoft.com/office/word/2015/wordml/symex" mc:Ignorable="w14 w15 w16se">
+<w:styles xmlns:mc="http://schemas.openxmlformats.org/markup-compatibility/2006" xmlns:r="http://schemas.openxmlformats.org/officeDocument/2006/relationships" xmlns:w="http://schemas.openxmlformats.org/wordprocessingml/2006/main" xmlns:w14="http://schemas.microsoft.com/office/word/2010/wordml" xmlns:w15="http://schemas.microsoft.com/office/word/2012/wordml" xmlns:w16cid="http://schemas.microsoft.com/office/word/2016/wordml/cid" xmlns:w16se="http://schemas.microsoft.com/office/word/2015/wordml/symex" mc:Ignorable="w14 w15 w16se w16cid">
   <w:docDefaults>
     <w:rPrDefault>
       <w:rPr>
@@ -14338,7 +13807,7 @@
 </file>
 
 <file path=customXml/itemProps1.xml><?xml version="1.0" encoding="utf-8"?>
-<ds:datastoreItem xmlns:ds="http://schemas.openxmlformats.org/officeDocument/2006/customXml" ds:itemID="{1EF15ACE-A5AD-47B7-8993-A0CBA8B2FE84}">
+<ds:datastoreItem xmlns:ds="http://schemas.openxmlformats.org/officeDocument/2006/customXml" ds:itemID="{9CC41EF5-B742-4EA4-A196-0EE099C034E4}">
   <ds:schemaRefs>
     <ds:schemaRef ds:uri="http://schemas.openxmlformats.org/officeDocument/2006/bibliography"/>
   </ds:schemaRefs>

</xml_diff>